<commit_message>
Update meeting note and correct errors on Updated Problem Definition Document
</commit_message>
<xml_diff>
--- a/Deliverable 3/Updated Problem Definition Document.docx
+++ b/Deliverable 3/Updated Problem Definition Document.docx
@@ -1,6 +1,6 @@
 
 <file path=word/document.xml><?xml version="1.0" encoding="utf-8"?>
-<w:document xmlns:ve="http://schemas.openxmlformats.org/markup-compatibility/2006" xmlns:o="urn:schemas-microsoft-com:office:office" xmlns:r="http://schemas.openxmlformats.org/officeDocument/2006/relationships" xmlns:m="http://schemas.openxmlformats.org/officeDocument/2006/math" xmlns:v="urn:schemas-microsoft-com:vml" xmlns:wp="http://schemas.openxmlformats.org/drawingml/2006/wordprocessingDrawing" xmlns:w10="urn:schemas-microsoft-com:office:word" xmlns:w="http://schemas.openxmlformats.org/wordprocessingml/2006/main" xmlns:wne="http://schemas.microsoft.com/office/word/2006/wordml">
+<w:document xmlns:wpc="http://schemas.microsoft.com/office/word/2010/wordprocessingCanvas" xmlns:cx="http://schemas.microsoft.com/office/drawing/2014/chartex" xmlns:cx1="http://schemas.microsoft.com/office/drawing/2015/9/8/chartex" xmlns:cx2="http://schemas.microsoft.com/office/drawing/2015/10/21/chartex" xmlns:cx3="http://schemas.microsoft.com/office/drawing/2016/5/9/chartex" xmlns:cx4="http://schemas.microsoft.com/office/drawing/2016/5/10/chartex" xmlns:cx5="http://schemas.microsoft.com/office/drawing/2016/5/11/chartex" xmlns:cx6="http://schemas.microsoft.com/office/drawing/2016/5/12/chartex" xmlns:cx7="http://schemas.microsoft.com/office/drawing/2016/5/13/chartex" xmlns:cx8="http://schemas.microsoft.com/office/drawing/2016/5/14/chartex" xmlns:mc="http://schemas.openxmlformats.org/markup-compatibility/2006" xmlns:aink="http://schemas.microsoft.com/office/drawing/2016/ink" xmlns:am3d="http://schemas.microsoft.com/office/drawing/2017/model3d" xmlns:o="urn:schemas-microsoft-com:office:office" xmlns:r="http://schemas.openxmlformats.org/officeDocument/2006/relationships" xmlns:m="http://schemas.openxmlformats.org/officeDocument/2006/math" xmlns:v="urn:schemas-microsoft-com:vml" xmlns:wp14="http://schemas.microsoft.com/office/word/2010/wordprocessingDrawing" xmlns:wp="http://schemas.openxmlformats.org/drawingml/2006/wordprocessingDrawing" xmlns:w10="urn:schemas-microsoft-com:office:word" xmlns:w="http://schemas.openxmlformats.org/wordprocessingml/2006/main" xmlns:w14="http://schemas.microsoft.com/office/word/2010/wordml" xmlns:w15="http://schemas.microsoft.com/office/word/2012/wordml" xmlns:w16cid="http://schemas.microsoft.com/office/word/2016/wordml/cid" xmlns:w16se="http://schemas.microsoft.com/office/word/2015/wordml/symex" xmlns:wpg="http://schemas.microsoft.com/office/word/2010/wordprocessingGroup" xmlns:wpi="http://schemas.microsoft.com/office/word/2010/wordprocessingInk" xmlns:wne="http://schemas.microsoft.com/office/word/2006/wordml" xmlns:wps="http://schemas.microsoft.com/office/word/2010/wordprocessingShape" mc:Ignorable="w14 w15 w16se w16cid wp14">
   <w:body>
     <w:p>
       <w:pPr>
@@ -49,276 +49,283 @@
           <w:szCs w:val="36"/>
         </w:rPr>
         <w:t>)</w:t>
+      </w:r>
+    </w:p>
+    <w:p>
+      <w:pPr>
+        <w:rPr>
+          <w:b/>
+          <w:sz w:val="36"/>
+          <w:szCs w:val="36"/>
+        </w:rPr>
+      </w:pPr>
+    </w:p>
+    <w:p>
+      <w:pPr>
+        <w:rPr>
+          <w:sz w:val="36"/>
+          <w:szCs w:val="36"/>
+        </w:rPr>
+      </w:pPr>
+      <w:r>
+        <w:rPr>
+          <w:b/>
+          <w:sz w:val="36"/>
+          <w:szCs w:val="36"/>
+        </w:rPr>
+        <w:t xml:space="preserve">Updated: </w:t>
+      </w:r>
+      <w:r>
+        <w:rPr>
+          <w:sz w:val="36"/>
+          <w:szCs w:val="36"/>
+        </w:rPr>
+        <w:t>03/09/2020</w:t>
+      </w:r>
+    </w:p>
+    <w:p/>
+    <w:p/>
+    <w:p>
+      <w:pPr>
+        <w:rPr>
+          <w:b/>
+          <w:sz w:val="36"/>
+          <w:szCs w:val="36"/>
+        </w:rPr>
+      </w:pPr>
+      <w:r>
+        <w:rPr>
+          <w:b/>
+          <w:sz w:val="36"/>
+          <w:szCs w:val="36"/>
+        </w:rPr>
+        <w:t>1. P</w:t>
+      </w:r>
+      <w:r>
+        <w:rPr>
+          <w:b/>
+          <w:sz w:val="36"/>
+          <w:szCs w:val="36"/>
+        </w:rPr>
+        <w:t>roblem definition</w:t>
+      </w:r>
+    </w:p>
+    <w:p>
+      <w:r>
+        <w:t xml:space="preserve">The fire-safety </w:t>
+      </w:r>
+      <w:r>
+        <w:t xml:space="preserve">public </w:t>
+      </w:r>
+      <w:r>
+        <w:t>education program</w:t>
+      </w:r>
+      <w:r>
+        <w:t xml:space="preserve"> given</w:t>
+      </w:r>
+      <w:r>
+        <w:t xml:space="preserve"> by Regina Fire and Protective Services</w:t>
+      </w:r>
+    </w:p>
+    <w:p>
+      <w:r>
+        <w:t xml:space="preserve">to kindergarten to grade three students has become obsolete and cannot cope up with the current technology and communication tools. </w:t>
+      </w:r>
+      <w:r>
+        <w:t>The fi</w:t>
+      </w:r>
+      <w:r>
+        <w:t>r</w:t>
+      </w:r>
+      <w:r>
+        <w:t>efighters using landline phones to give demonstration of how to call 911 is no longer effective as</w:t>
+      </w:r>
+      <w:r>
+        <w:t xml:space="preserve"> </w:t>
+      </w:r>
+      <w:r>
+        <w:t>today’s</w:t>
+      </w:r>
+      <w:r>
+        <w:t xml:space="preserve"> kids have no idea of how to use it and place a phone call. Even after the demonstration</w:t>
+      </w:r>
+      <w:r>
+        <w:t>,</w:t>
+      </w:r>
+      <w:r>
+        <w:t xml:space="preserve"> </w:t>
       </w:r>
       <w:bookmarkStart w:id="0" w:name="_GoBack"/>
       <w:bookmarkEnd w:id="0"/>
-    </w:p>
-    <w:p>
-      <w:pPr>
-        <w:rPr>
-          <w:b/>
-          <w:sz w:val="36"/>
-          <w:szCs w:val="36"/>
-        </w:rPr>
-      </w:pPr>
-    </w:p>
-    <w:p>
-      <w:pPr>
-        <w:rPr>
-          <w:sz w:val="36"/>
-          <w:szCs w:val="36"/>
-        </w:rPr>
-      </w:pPr>
-      <w:r>
-        <w:rPr>
-          <w:b/>
-          <w:sz w:val="36"/>
-          <w:szCs w:val="36"/>
-        </w:rPr>
-        <w:t xml:space="preserve">Updated: </w:t>
-      </w:r>
-      <w:r>
-        <w:rPr>
-          <w:sz w:val="36"/>
-          <w:szCs w:val="36"/>
-        </w:rPr>
-        <w:t>03/09/2020</w:t>
+      <w:r>
+        <w:t>the kids have no idea of how to describe an emergency or</w:t>
+      </w:r>
+      <w:r>
+        <w:t xml:space="preserve"> how to effectively communicate with the 911 operator</w:t>
+      </w:r>
+      <w:r>
+        <w:t xml:space="preserve"> through it.</w:t>
       </w:r>
     </w:p>
     <w:p/>
-    <w:p/>
-    <w:p>
-      <w:pPr>
-        <w:rPr>
-          <w:b/>
-          <w:sz w:val="36"/>
-          <w:szCs w:val="36"/>
-        </w:rPr>
-      </w:pPr>
-      <w:r>
-        <w:rPr>
-          <w:b/>
-          <w:sz w:val="36"/>
-          <w:szCs w:val="36"/>
-        </w:rPr>
-        <w:t>1. P</w:t>
-      </w:r>
-      <w:r>
-        <w:rPr>
-          <w:b/>
-          <w:sz w:val="36"/>
-          <w:szCs w:val="36"/>
-        </w:rPr>
-        <w:t>roblem definition</w:t>
-      </w:r>
-    </w:p>
-    <w:p>
-      <w:r>
-        <w:t xml:space="preserve">The fire-safety </w:t>
-      </w:r>
-      <w:r>
-        <w:t xml:space="preserve">public </w:t>
-      </w:r>
-      <w:r>
-        <w:t>education program</w:t>
-      </w:r>
-      <w:r>
-        <w:t xml:space="preserve"> given</w:t>
-      </w:r>
-      <w:r>
-        <w:t xml:space="preserve"> by Regina Fire and Protective Services</w:t>
-      </w:r>
-    </w:p>
-    <w:p>
-      <w:proofErr w:type="gramStart"/>
-      <w:r>
-        <w:t>to</w:t>
-      </w:r>
-      <w:proofErr w:type="gramEnd"/>
-      <w:r>
-        <w:t xml:space="preserve"> kindergarten to grade three students has become obsolete and cannot cope up with the current technology and communication tools. </w:t>
-      </w:r>
-      <w:r>
-        <w:t xml:space="preserve">The </w:t>
-      </w:r>
-      <w:proofErr w:type="spellStart"/>
-      <w:r>
-        <w:t>fiefighters</w:t>
-      </w:r>
-      <w:proofErr w:type="spellEnd"/>
-      <w:r>
-        <w:t xml:space="preserve"> using landline phones to give demonstration of how to call 911 is no longer effective as</w:t>
-      </w:r>
-      <w:r>
+    <w:p>
+      <w:pPr>
+        <w:rPr>
+          <w:b/>
+          <w:sz w:val="36"/>
+          <w:szCs w:val="36"/>
+        </w:rPr>
+      </w:pPr>
+      <w:r>
+        <w:rPr>
+          <w:b/>
+          <w:sz w:val="36"/>
+          <w:szCs w:val="36"/>
+        </w:rPr>
+        <w:t>2.</w:t>
+      </w:r>
+      <w:r>
+        <w:rPr>
+          <w:b/>
+          <w:sz w:val="36"/>
+          <w:szCs w:val="36"/>
+        </w:rPr>
+        <w:t xml:space="preserve"> P</w:t>
+      </w:r>
+      <w:r>
+        <w:rPr>
+          <w:b/>
+          <w:sz w:val="36"/>
+          <w:szCs w:val="36"/>
+        </w:rPr>
+        <w:t>roject vision</w:t>
+      </w:r>
+    </w:p>
+    <w:p>
+      <w:pPr>
+        <w:ind w:firstLine="160"/>
+        <w:rPr>
+          <w:sz w:val="24"/>
+          <w:szCs w:val="24"/>
+        </w:rPr>
+      </w:pPr>
+      <w:r>
+        <w:rPr>
+          <w:sz w:val="24"/>
+          <w:szCs w:val="24"/>
+        </w:rPr>
+        <w:t>Designing</w:t>
+      </w:r>
+      <w:r>
+        <w:rPr>
+          <w:sz w:val="24"/>
+          <w:szCs w:val="24"/>
+        </w:rPr>
+        <w:t xml:space="preserve"> an interactive application for kids</w:t>
+      </w:r>
+      <w:r>
+        <w:rPr>
+          <w:sz w:val="24"/>
+          <w:szCs w:val="24"/>
+        </w:rPr>
+        <w:t xml:space="preserve">, </w:t>
+      </w:r>
+      <w:r>
+        <w:rPr>
+          <w:sz w:val="24"/>
+          <w:szCs w:val="24"/>
+        </w:rPr>
+        <w:t>which teaches them of having an efficient conversation with the 911 operator in the case of fire.</w:t>
+      </w:r>
+      <w:r>
+        <w:rPr>
+          <w:sz w:val="24"/>
+          <w:szCs w:val="24"/>
+        </w:rPr>
+        <w:t xml:space="preserve"> The kids should be able to catch up the information from that conversation and implement it as quickly as possible.</w:t>
+      </w:r>
+    </w:p>
+    <w:p>
+      <w:pPr>
+        <w:ind w:firstLine="160"/>
+        <w:rPr>
+          <w:sz w:val="24"/>
+          <w:szCs w:val="24"/>
+        </w:rPr>
+      </w:pPr>
+    </w:p>
+    <w:p>
+      <w:pPr>
+        <w:rPr>
+          <w:b/>
+          <w:sz w:val="36"/>
+          <w:szCs w:val="36"/>
+        </w:rPr>
+      </w:pPr>
+      <w:r>
+        <w:rPr>
+          <w:b/>
+          <w:sz w:val="36"/>
+          <w:szCs w:val="36"/>
+        </w:rPr>
+        <w:t>3. Rationale</w:t>
+      </w:r>
+    </w:p>
+    <w:p>
+      <w:pPr>
+        <w:rPr>
+          <w:sz w:val="24"/>
+          <w:szCs w:val="24"/>
+        </w:rPr>
+      </w:pPr>
+      <w:r>
+        <w:rPr>
+          <w:sz w:val="24"/>
+          <w:szCs w:val="24"/>
+        </w:rPr>
+        <w:t>Whenever a fire happens, it is disastrous to the community</w:t>
+      </w:r>
+      <w:r>
+        <w:rPr>
+          <w:sz w:val="24"/>
+          <w:szCs w:val="24"/>
+        </w:rPr>
+        <w:t xml:space="preserve"> and </w:t>
+      </w:r>
+      <w:r>
+        <w:rPr>
+          <w:sz w:val="24"/>
+          <w:szCs w:val="24"/>
+        </w:rPr>
+        <w:t xml:space="preserve">to the people. The most important part of it is survival especially </w:t>
+      </w:r>
+      <w:r>
+        <w:rPr>
+          <w:sz w:val="24"/>
+          <w:szCs w:val="24"/>
+        </w:rPr>
+        <w:t>for the</w:t>
+      </w:r>
+      <w:r>
+        <w:rPr>
+          <w:sz w:val="24"/>
+          <w:szCs w:val="24"/>
+        </w:rPr>
         <w:t xml:space="preserve"> </w:t>
       </w:r>
       <w:r>
-        <w:t>today’s</w:t>
-      </w:r>
-      <w:r>
-        <w:t xml:space="preserve"> kids have no idea of how to use it and place a phone call. Even after the </w:t>
-      </w:r>
-      <w:proofErr w:type="gramStart"/>
-      <w:r>
-        <w:t xml:space="preserve">demonstration </w:t>
-      </w:r>
-      <w:r>
-        <w:t>,</w:t>
-      </w:r>
-      <w:r>
-        <w:t>the</w:t>
-      </w:r>
-      <w:proofErr w:type="gramEnd"/>
-      <w:r>
-        <w:t xml:space="preserve"> kids have no idea of how to describe an emergency or</w:t>
-      </w:r>
-      <w:r>
-        <w:t xml:space="preserve"> how to effectively communicate with the 911 operator</w:t>
-      </w:r>
-      <w:r>
-        <w:t xml:space="preserve"> through it.</w:t>
-      </w:r>
-    </w:p>
-    <w:p/>
-    <w:p>
-      <w:pPr>
-        <w:rPr>
-          <w:b/>
-          <w:sz w:val="36"/>
-          <w:szCs w:val="36"/>
-        </w:rPr>
-      </w:pPr>
-      <w:r>
-        <w:rPr>
-          <w:b/>
-          <w:sz w:val="36"/>
-          <w:szCs w:val="36"/>
-        </w:rPr>
-        <w:t>2.</w:t>
-      </w:r>
-      <w:r>
-        <w:rPr>
-          <w:b/>
-          <w:sz w:val="36"/>
-          <w:szCs w:val="36"/>
-        </w:rPr>
-        <w:t xml:space="preserve"> P</w:t>
-      </w:r>
-      <w:r>
-        <w:rPr>
-          <w:b/>
-          <w:sz w:val="36"/>
-          <w:szCs w:val="36"/>
-        </w:rPr>
-        <w:t>roject vision</w:t>
-      </w:r>
-    </w:p>
-    <w:p>
-      <w:pPr>
-        <w:ind w:firstLine="160"/>
-        <w:rPr>
-          <w:sz w:val="24"/>
-          <w:szCs w:val="24"/>
-        </w:rPr>
-      </w:pPr>
-      <w:r>
-        <w:rPr>
-          <w:sz w:val="24"/>
-          <w:szCs w:val="24"/>
-        </w:rPr>
-        <w:t>Designing</w:t>
-      </w:r>
-      <w:r>
-        <w:rPr>
-          <w:sz w:val="24"/>
-          <w:szCs w:val="24"/>
-        </w:rPr>
-        <w:t xml:space="preserve"> an interactive application for kids</w:t>
-      </w:r>
-      <w:r>
-        <w:rPr>
-          <w:sz w:val="24"/>
-          <w:szCs w:val="24"/>
-        </w:rPr>
-        <w:t xml:space="preserve">, </w:t>
-      </w:r>
-      <w:proofErr w:type="gramStart"/>
-      <w:r>
-        <w:rPr>
-          <w:sz w:val="24"/>
-          <w:szCs w:val="24"/>
-        </w:rPr>
-        <w:t>which teaches them of having an efficient conversation with the 911 operator in the case of fire.</w:t>
-      </w:r>
-      <w:proofErr w:type="gramEnd"/>
-      <w:r>
-        <w:rPr>
-          <w:sz w:val="24"/>
-          <w:szCs w:val="24"/>
-        </w:rPr>
-        <w:t xml:space="preserve"> The kids should be able to catch up the information from that conversation and implement it as quickly as possible.</w:t>
-      </w:r>
-    </w:p>
-    <w:p>
-      <w:pPr>
-        <w:ind w:firstLine="160"/>
-        <w:rPr>
-          <w:sz w:val="24"/>
-          <w:szCs w:val="24"/>
-        </w:rPr>
-      </w:pPr>
-    </w:p>
-    <w:p>
-      <w:pPr>
-        <w:rPr>
-          <w:b/>
-          <w:sz w:val="36"/>
-          <w:szCs w:val="36"/>
-        </w:rPr>
-      </w:pPr>
-      <w:r>
-        <w:rPr>
-          <w:b/>
-          <w:sz w:val="36"/>
-          <w:szCs w:val="36"/>
-        </w:rPr>
-        <w:t>3. Rationale</w:t>
-      </w:r>
-    </w:p>
-    <w:p>
-      <w:pPr>
-        <w:rPr>
-          <w:sz w:val="24"/>
-          <w:szCs w:val="24"/>
-        </w:rPr>
-      </w:pPr>
-      <w:r>
-        <w:rPr>
-          <w:sz w:val="24"/>
-          <w:szCs w:val="24"/>
-        </w:rPr>
-        <w:t>Whenever a fire happens, it is disastrous to the community</w:t>
-      </w:r>
-      <w:r>
-        <w:rPr>
-          <w:sz w:val="24"/>
-          <w:szCs w:val="24"/>
-        </w:rPr>
-        <w:t xml:space="preserve"> and </w:t>
-      </w:r>
-      <w:r>
-        <w:rPr>
-          <w:sz w:val="24"/>
-          <w:szCs w:val="24"/>
-        </w:rPr>
-        <w:t xml:space="preserve">to the people. The most important part of it is survival especially </w:t>
-      </w:r>
-      <w:r>
-        <w:rPr>
-          <w:sz w:val="24"/>
-          <w:szCs w:val="24"/>
-        </w:rPr>
-        <w:t>for the</w:t>
+        <w:rPr>
+          <w:sz w:val="24"/>
+          <w:szCs w:val="24"/>
+        </w:rPr>
+        <w:t>children who are capable to learn surviving techniques</w:t>
+      </w:r>
+      <w:r>
+        <w:rPr>
+          <w:sz w:val="24"/>
+          <w:szCs w:val="24"/>
+        </w:rPr>
+        <w:t>. Teaching</w:t>
       </w:r>
       <w:r>
         <w:rPr>
@@ -332,15 +339,128 @@
           <w:sz w:val="24"/>
           <w:szCs w:val="24"/>
         </w:rPr>
-        <w:t>children who are capable to learn surviving techniques</w:t>
-      </w:r>
-      <w:r>
-        <w:rPr>
-          <w:sz w:val="24"/>
-          <w:szCs w:val="24"/>
-        </w:rPr>
-        <w:t>. Teaching</w:t>
-      </w:r>
+        <w:t>them to learn essential survival skills in case of fire will enable them to respond</w:t>
+      </w:r>
+      <w:r>
+        <w:rPr>
+          <w:sz w:val="24"/>
+          <w:szCs w:val="24"/>
+        </w:rPr>
+        <w:t xml:space="preserve"> appropriately </w:t>
+      </w:r>
+      <w:r>
+        <w:rPr>
+          <w:sz w:val="24"/>
+          <w:szCs w:val="24"/>
+        </w:rPr>
+        <w:t>in a fire emergency</w:t>
+      </w:r>
+      <w:r>
+        <w:rPr>
+          <w:sz w:val="24"/>
+          <w:szCs w:val="24"/>
+        </w:rPr>
+        <w:t>.</w:t>
+      </w:r>
+    </w:p>
+    <w:p>
+      <w:pPr>
+        <w:rPr>
+          <w:sz w:val="36"/>
+          <w:szCs w:val="36"/>
+        </w:rPr>
+      </w:pPr>
+    </w:p>
+    <w:p>
+      <w:pPr>
+        <w:rPr>
+          <w:sz w:val="24"/>
+          <w:szCs w:val="24"/>
+        </w:rPr>
+      </w:pPr>
+      <w:r>
+        <w:rPr>
+          <w:b/>
+          <w:sz w:val="36"/>
+          <w:szCs w:val="36"/>
+        </w:rPr>
+        <w:t>4</w:t>
+      </w:r>
+      <w:r>
+        <w:rPr>
+          <w:b/>
+          <w:sz w:val="36"/>
+          <w:szCs w:val="36"/>
+        </w:rPr>
+        <w:t>.</w:t>
+      </w:r>
+      <w:r>
+        <w:rPr>
+          <w:b/>
+          <w:sz w:val="36"/>
+          <w:szCs w:val="36"/>
+        </w:rPr>
+        <w:t xml:space="preserve"> S</w:t>
+      </w:r>
+      <w:r>
+        <w:rPr>
+          <w:b/>
+          <w:sz w:val="36"/>
+          <w:szCs w:val="36"/>
+        </w:rPr>
+        <w:t>tak</w:t>
+      </w:r>
+      <w:r>
+        <w:rPr>
+          <w:b/>
+          <w:sz w:val="36"/>
+          <w:szCs w:val="36"/>
+        </w:rPr>
+        <w:t>eholders</w:t>
+      </w:r>
+      <w:r>
+        <w:rPr>
+          <w:sz w:val="36"/>
+          <w:szCs w:val="36"/>
+        </w:rPr>
+        <w:br/>
+      </w:r>
+      <w:r>
+        <w:rPr>
+          <w:sz w:val="24"/>
+          <w:szCs w:val="24"/>
+        </w:rPr>
+        <w:t xml:space="preserve"> + </w:t>
+      </w:r>
+      <w:r>
+        <w:rPr>
+          <w:sz w:val="24"/>
+          <w:szCs w:val="24"/>
+        </w:rPr>
+        <w:t>S</w:t>
+      </w:r>
+      <w:r>
+        <w:rPr>
+          <w:sz w:val="24"/>
+          <w:szCs w:val="24"/>
+        </w:rPr>
+        <w:t xml:space="preserve">takeholders: </w:t>
+      </w:r>
+      <w:r>
+        <w:rPr>
+          <w:sz w:val="24"/>
+          <w:szCs w:val="24"/>
+        </w:rPr>
+        <w:t>City council, Mayor, and city manager</w:t>
+      </w:r>
+    </w:p>
+    <w:p>
+      <w:pPr>
+        <w:rPr>
+          <w:sz w:val="24"/>
+          <w:szCs w:val="24"/>
+        </w:rPr>
+      </w:pPr>
       <w:r>
         <w:rPr>
           <w:sz w:val="24"/>
@@ -353,128 +473,29 @@
           <w:sz w:val="24"/>
           <w:szCs w:val="24"/>
         </w:rPr>
-        <w:t>them to learn essential survival skills in case of fire will enable them to respond</w:t>
-      </w:r>
-      <w:r>
-        <w:rPr>
-          <w:sz w:val="24"/>
-          <w:szCs w:val="24"/>
-        </w:rPr>
-        <w:t xml:space="preserve"> appropriately </w:t>
-      </w:r>
-      <w:r>
-        <w:rPr>
-          <w:sz w:val="24"/>
-          <w:szCs w:val="24"/>
-        </w:rPr>
-        <w:t>in a fire emergency</w:t>
-      </w:r>
-      <w:r>
-        <w:rPr>
-          <w:sz w:val="24"/>
-          <w:szCs w:val="24"/>
-        </w:rPr>
-        <w:t>.</w:t>
-      </w:r>
-    </w:p>
-    <w:p>
-      <w:pPr>
-        <w:rPr>
-          <w:sz w:val="36"/>
-          <w:szCs w:val="36"/>
-        </w:rPr>
-      </w:pPr>
-    </w:p>
-    <w:p>
-      <w:pPr>
-        <w:rPr>
-          <w:sz w:val="24"/>
-          <w:szCs w:val="24"/>
-        </w:rPr>
-      </w:pPr>
-      <w:r>
-        <w:rPr>
-          <w:b/>
-          <w:sz w:val="36"/>
-          <w:szCs w:val="36"/>
-        </w:rPr>
-        <w:t>4</w:t>
-      </w:r>
-      <w:r>
-        <w:rPr>
-          <w:b/>
-          <w:sz w:val="36"/>
-          <w:szCs w:val="36"/>
-        </w:rPr>
-        <w:t>.</w:t>
-      </w:r>
-      <w:r>
-        <w:rPr>
-          <w:b/>
-          <w:sz w:val="36"/>
-          <w:szCs w:val="36"/>
-        </w:rPr>
-        <w:t xml:space="preserve"> S</w:t>
-      </w:r>
-      <w:r>
-        <w:rPr>
-          <w:b/>
-          <w:sz w:val="36"/>
-          <w:szCs w:val="36"/>
-        </w:rPr>
-        <w:t>tak</w:t>
-      </w:r>
-      <w:r>
-        <w:rPr>
-          <w:b/>
-          <w:sz w:val="36"/>
-          <w:szCs w:val="36"/>
-        </w:rPr>
-        <w:t>eholders</w:t>
-      </w:r>
-      <w:r>
-        <w:rPr>
-          <w:sz w:val="36"/>
-          <w:szCs w:val="36"/>
-        </w:rPr>
-        <w:br/>
-      </w:r>
-      <w:r>
-        <w:rPr>
-          <w:sz w:val="24"/>
-          <w:szCs w:val="24"/>
-        </w:rPr>
-        <w:t xml:space="preserve"> + </w:t>
-      </w:r>
-      <w:r>
-        <w:rPr>
-          <w:sz w:val="24"/>
-          <w:szCs w:val="24"/>
-        </w:rPr>
-        <w:t>S</w:t>
-      </w:r>
-      <w:r>
-        <w:rPr>
-          <w:sz w:val="24"/>
-          <w:szCs w:val="24"/>
-        </w:rPr>
-        <w:t xml:space="preserve">takeholders: </w:t>
-      </w:r>
-      <w:r>
-        <w:rPr>
-          <w:sz w:val="24"/>
-          <w:szCs w:val="24"/>
-        </w:rPr>
-        <w:t>City council, Mayor, and city manager</w:t>
-      </w:r>
-    </w:p>
-    <w:p>
-      <w:pPr>
-        <w:rPr>
-          <w:sz w:val="24"/>
-          <w:szCs w:val="24"/>
-        </w:rPr>
-      </w:pPr>
+        <w:t xml:space="preserve">+ </w:t>
+      </w:r>
+      <w:r>
+        <w:rPr>
+          <w:sz w:val="24"/>
+          <w:szCs w:val="24"/>
+        </w:rPr>
+        <w:t xml:space="preserve">Customer: </w:t>
+      </w:r>
+      <w:r>
+        <w:rPr>
+          <w:sz w:val="24"/>
+          <w:szCs w:val="24"/>
+        </w:rPr>
+        <w:t xml:space="preserve">Elementary school teachers and staff, </w:t>
+      </w:r>
+      <w:r>
+        <w:rPr>
+          <w:sz w:val="24"/>
+          <w:szCs w:val="24"/>
+        </w:rPr>
+        <w:t>kids,</w:t>
+      </w:r>
       <w:r>
         <w:rPr>
           <w:sz w:val="24"/>
@@ -487,45 +508,8 @@
           <w:sz w:val="24"/>
           <w:szCs w:val="24"/>
         </w:rPr>
-        <w:t xml:space="preserve">+ </w:t>
-      </w:r>
-      <w:r>
-        <w:rPr>
-          <w:sz w:val="24"/>
-          <w:szCs w:val="24"/>
-        </w:rPr>
-        <w:t xml:space="preserve">Customer: </w:t>
-      </w:r>
-      <w:r>
-        <w:rPr>
-          <w:sz w:val="24"/>
-          <w:szCs w:val="24"/>
-        </w:rPr>
-        <w:t xml:space="preserve">Elementary school teachers and staff, </w:t>
-      </w:r>
-      <w:r>
-        <w:rPr>
-          <w:sz w:val="24"/>
-          <w:szCs w:val="24"/>
-        </w:rPr>
-        <w:t>kids,</w:t>
-      </w:r>
-      <w:r>
-        <w:rPr>
-          <w:sz w:val="24"/>
-          <w:szCs w:val="24"/>
-        </w:rPr>
-        <w:t xml:space="preserve"> </w:t>
-      </w:r>
-      <w:proofErr w:type="spellStart"/>
-      <w:r>
-        <w:rPr>
-          <w:sz w:val="24"/>
-          <w:szCs w:val="24"/>
-        </w:rPr>
         <w:t>firefighters</w:t>
       </w:r>
-      <w:proofErr w:type="spellEnd"/>
       <w:r>
         <w:rPr>
           <w:sz w:val="24"/>
@@ -578,23 +562,7 @@
           <w:sz w:val="24"/>
           <w:szCs w:val="24"/>
         </w:rPr>
-        <w:t xml:space="preserve">designing a fire survival app by focusing on children from kindergarten to grade three, our </w:t>
-      </w:r>
-      <w:proofErr w:type="gramStart"/>
-      <w:r>
-        <w:rPr>
-          <w:sz w:val="24"/>
-          <w:szCs w:val="24"/>
-        </w:rPr>
-        <w:t>north star</w:t>
-      </w:r>
-      <w:proofErr w:type="gramEnd"/>
-      <w:r>
-        <w:rPr>
-          <w:sz w:val="24"/>
-          <w:szCs w:val="24"/>
-        </w:rPr>
-        <w:t xml:space="preserve"> customer is the children.</w:t>
+        <w:t>designing a fire survival app by focusing on children from kindergarten to grade three, our north star customer is the children.</w:t>
       </w:r>
       <w:r>
         <w:rPr>
@@ -731,23 +699,7 @@
           <w:sz w:val="24"/>
           <w:szCs w:val="24"/>
         </w:rPr>
-        <w:t xml:space="preserve">The application is running on </w:t>
-      </w:r>
-      <w:proofErr w:type="gramStart"/>
-      <w:r>
-        <w:rPr>
-          <w:sz w:val="24"/>
-          <w:szCs w:val="24"/>
-        </w:rPr>
-        <w:t>both the</w:t>
-      </w:r>
-      <w:proofErr w:type="gramEnd"/>
-      <w:r>
-        <w:rPr>
-          <w:sz w:val="24"/>
-          <w:szCs w:val="24"/>
-        </w:rPr>
-        <w:t xml:space="preserve"> platforms, android and </w:t>
+        <w:t xml:space="preserve">The application is running on both the platforms, android and </w:t>
       </w:r>
       <w:proofErr w:type="spellStart"/>
       <w:r>
@@ -783,39 +735,7 @@
           <w:sz w:val="24"/>
           <w:szCs w:val="24"/>
         </w:rPr>
-        <w:t xml:space="preserve">Kids are familiar with the modern </w:t>
-      </w:r>
-      <w:proofErr w:type="spellStart"/>
-      <w:r>
-        <w:rPr>
-          <w:sz w:val="24"/>
-          <w:szCs w:val="24"/>
-        </w:rPr>
-        <w:t>smartphones</w:t>
-      </w:r>
-      <w:proofErr w:type="spellEnd"/>
-      <w:r>
-        <w:rPr>
-          <w:sz w:val="24"/>
-          <w:szCs w:val="24"/>
-        </w:rPr>
-        <w:t xml:space="preserve"> and they know </w:t>
-      </w:r>
-      <w:proofErr w:type="gramStart"/>
-      <w:r>
-        <w:rPr>
-          <w:sz w:val="24"/>
-          <w:szCs w:val="24"/>
-        </w:rPr>
-        <w:t>it’s</w:t>
-      </w:r>
-      <w:proofErr w:type="gramEnd"/>
-      <w:r>
-        <w:rPr>
-          <w:sz w:val="24"/>
-          <w:szCs w:val="24"/>
-        </w:rPr>
-        <w:t xml:space="preserve"> basic functioning like making / picking up the call, sending / reading a message etc.</w:t>
+        <w:t>Kids are familiar with the modern smartphones and they know it’s basic functioning like making / picking up the call, sending / reading a message etc.</w:t>
       </w:r>
     </w:p>
     <w:p>
@@ -1064,7 +984,7 @@
           <w:sz w:val="36"/>
           <w:szCs w:val="36"/>
         </w:rPr>
-        <w:pict>
+        <w:pict w14:anchorId="2AC67774">
           <v:shapetype id="_x0000_t176" coordsize="21600,21600" o:spt="176" adj="2700" path="m@0,qx0@0l0@2qy@0,21600l@1,21600qx21600@2l21600@0qy@1,xe">
             <v:stroke joinstyle="miter"/>
             <v:formulas>
@@ -1081,7 +1001,7 @@
             </v:formulas>
             <v:path gradientshapeok="t" limo="10800,10800" o:connecttype="custom" o:connectlocs="@8,0;0,@9;@8,@7;@6,@9" textboxrect="@3,@3,@4,@5"/>
           </v:shapetype>
-          <v:shape id="Google Shape;129;p19" o:spid="_x0000_s1026" type="#_x0000_t176" style="position:absolute;margin-left:296.15pt;margin-top:-24.3pt;width:91.4pt;height:43.7pt;z-index:251652608;visibility:visible;v-text-anchor:middle" o:gfxdata="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" fillcolor="#eeece1 [3203]" strokecolor="#1f497d [3202]">
+          <v:shape id="Google Shape;129;p19" o:spid="_x0000_s1042" type="#_x0000_t176" alt="" style="position:absolute;margin-left:296.15pt;margin-top:-24.3pt;width:91.4pt;height:43.7pt;z-index:251652608;visibility:visible;mso-wrap-style:square;mso-wrap-edited:f;mso-width-percent:0;mso-height-percent:0;mso-width-percent:0;mso-height-percent:0;v-text-anchor:middle" fillcolor="#eeece1 [3203]" strokecolor="#1f497d [3202]">
             <v:stroke startarrowwidth="narrow" startarrowlength="short" endarrowwidth="narrow" endarrowlength="short" joinstyle="round"/>
             <v:textbox inset="2.53958mm,2.53958mm,2.53958mm,2.53958mm">
               <w:txbxContent>
@@ -1116,12 +1036,12 @@
           <w:sz w:val="36"/>
           <w:szCs w:val="36"/>
         </w:rPr>
-        <w:pict>
+        <w:pict w14:anchorId="544E277F">
           <v:shapetype id="_x0000_t32" coordsize="21600,21600" o:spt="32" o:oned="t" path="m,l21600,21600e" filled="f">
             <v:path arrowok="t" fillok="f" o:connecttype="none"/>
             <o:lock v:ext="edit" shapetype="t"/>
           </v:shapetype>
-          <v:shape id="Google Shape;134;p19" o:spid="_x0000_s1042" type="#_x0000_t32" style="position:absolute;margin-left:166.85pt;margin-top:19.4pt;width:175pt;height:16.95pt;rotation:180;flip:x;z-index:251656704;visibility:visible" o:gfxdata="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" strokecolor="#1f497d [3202]"/>
+          <v:shape id="Google Shape;134;p19" o:spid="_x0000_s1041" type="#_x0000_t32" alt="" style="position:absolute;margin-left:166.85pt;margin-top:19.4pt;width:175pt;height:16.95pt;rotation:180;flip:x;z-index:251656704;visibility:visible;mso-wrap-edited:f;mso-width-percent:0;mso-height-percent:0;mso-width-percent:0;mso-height-percent:0" strokecolor="#1f497d [3202]"/>
         </w:pict>
       </w:r>
       <w:r>
@@ -1130,8 +1050,8 @@
           <w:sz w:val="36"/>
           <w:szCs w:val="36"/>
         </w:rPr>
-        <w:pict>
-          <v:shape id="Google Shape;135;p19" o:spid="_x0000_s1041" type="#_x0000_t32" style="position:absolute;margin-left:287.9pt;margin-top:19.4pt;width:53.95pt;height:16.95pt;rotation:180;flip:x;z-index:251657728;visibility:visible" o:gfxdata="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" strokecolor="#1f497d [3202]"/>
+        <w:pict w14:anchorId="2F011CBC">
+          <v:shape id="Google Shape;135;p19" o:spid="_x0000_s1040" type="#_x0000_t32" alt="" style="position:absolute;margin-left:287.9pt;margin-top:19.4pt;width:53.95pt;height:16.95pt;rotation:180;flip:x;z-index:251657728;visibility:visible;mso-wrap-edited:f;mso-width-percent:0;mso-height-percent:0;mso-width-percent:0;mso-height-percent:0" strokecolor="#1f497d [3202]"/>
         </w:pict>
       </w:r>
       <w:r>
@@ -1140,8 +1060,8 @@
           <w:sz w:val="36"/>
           <w:szCs w:val="36"/>
         </w:rPr>
-        <w:pict>
-          <v:shape id="Google Shape;136;p19" o:spid="_x0000_s1040" type="#_x0000_t32" style="position:absolute;margin-left:341.85pt;margin-top:19.4pt;width:62.7pt;height:16.95pt;rotation:180;z-index:251658752;visibility:visible" strokecolor="#1f497d [3202]"/>
+        <w:pict w14:anchorId="2AC798A7">
+          <v:shape id="Google Shape;136;p19" o:spid="_x0000_s1039" type="#_x0000_t32" alt="" style="position:absolute;margin-left:341.85pt;margin-top:19.4pt;width:62.7pt;height:16.95pt;rotation:180;z-index:251658752;visibility:visible;mso-wrap-edited:f;mso-width-percent:0;mso-height-percent:0;mso-width-percent:0;mso-height-percent:0" strokecolor="#1f497d [3202]"/>
         </w:pict>
       </w:r>
     </w:p>
@@ -1158,8 +1078,8 @@
           <w:sz w:val="36"/>
           <w:szCs w:val="36"/>
         </w:rPr>
-        <w:pict>
-          <v:shape id="Google Shape;123;p19" o:spid="_x0000_s1027" type="#_x0000_t176" style="position:absolute;margin-left:121.15pt;margin-top:12.6pt;width:91.4pt;height:64.2pt;z-index:251649536;visibility:visible;v-text-anchor:middle" o:gfxdata="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" fillcolor="#eeece1 [3203]" strokecolor="#1f497d [3202]">
+        <w:pict w14:anchorId="6C093ED6">
+          <v:shape id="Google Shape;123;p19" o:spid="_x0000_s1038" type="#_x0000_t176" alt="" style="position:absolute;margin-left:121.15pt;margin-top:12.6pt;width:91.4pt;height:64.2pt;z-index:251649536;visibility:visible;mso-wrap-style:square;mso-wrap-edited:f;mso-width-percent:0;mso-height-percent:0;mso-width-percent:0;mso-height-percent:0;v-text-anchor:middle" fillcolor="#eeece1 [3203]" strokecolor="#1f497d [3202]">
             <v:stroke startarrowwidth="narrow" startarrowlength="short" endarrowwidth="narrow" endarrowlength="short" joinstyle="round"/>
             <v:textbox inset="2.53958mm,2.53958mm,2.53958mm,2.53958mm">
               <w:txbxContent>
@@ -1207,8 +1127,8 @@
           <w:sz w:val="36"/>
           <w:szCs w:val="36"/>
         </w:rPr>
-        <w:pict>
-          <v:shape id="Google Shape;125;p19" o:spid="_x0000_s1028" type="#_x0000_t176" style="position:absolute;margin-left:242.2pt;margin-top:12.6pt;width:91.4pt;height:64.2pt;z-index:251650560;visibility:visible;v-text-anchor:middle" fillcolor="#eeece1 [3203]" strokecolor="#1f497d [3202]">
+        <w:pict w14:anchorId="0E04EB61">
+          <v:shape id="Google Shape;125;p19" o:spid="_x0000_s1037" type="#_x0000_t176" alt="" style="position:absolute;margin-left:242.2pt;margin-top:12.6pt;width:91.4pt;height:64.2pt;z-index:251650560;visibility:visible;mso-wrap-style:square;mso-wrap-edited:f;mso-width-percent:0;mso-height-percent:0;mso-width-percent:0;mso-height-percent:0;v-text-anchor:middle" fillcolor="#eeece1 [3203]" strokecolor="#1f497d [3202]">
             <v:stroke startarrowwidth="narrow" startarrowlength="short" endarrowwidth="narrow" endarrowlength="short" joinstyle="round"/>
             <v:textbox inset="2.53958mm,2.53958mm,2.53958mm,2.53958mm">
               <w:txbxContent>
@@ -1255,8 +1175,8 @@
           <w:sz w:val="36"/>
           <w:szCs w:val="36"/>
         </w:rPr>
-        <w:pict>
-          <v:shape id="Google Shape;128;p19" o:spid="_x0000_s1029" type="#_x0000_t176" style="position:absolute;margin-left:358.85pt;margin-top:12.6pt;width:91.4pt;height:64.2pt;z-index:251653632;visibility:visible;v-text-anchor:middle" o:gfxdata="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" fillcolor="#eeece1 [3203]" strokecolor="#1f497d [3202]">
+        <w:pict w14:anchorId="76F77129">
+          <v:shape id="Google Shape;128;p19" o:spid="_x0000_s1036" type="#_x0000_t176" alt="" style="position:absolute;margin-left:358.85pt;margin-top:12.6pt;width:91.4pt;height:64.2pt;z-index:251653632;visibility:visible;mso-wrap-style:square;mso-wrap-edited:f;mso-width-percent:0;mso-height-percent:0;mso-width-percent:0;mso-height-percent:0;v-text-anchor:middle" fillcolor="#eeece1 [3203]" strokecolor="#1f497d [3202]">
             <v:stroke startarrowwidth="narrow" startarrowlength="short" endarrowwidth="narrow" endarrowlength="short" joinstyle="round"/>
             <v:textbox inset="2.53958mm,2.53958mm,2.53958mm,2.53958mm">
               <w:txbxContent>
@@ -1316,8 +1236,8 @@
           <w:sz w:val="36"/>
           <w:szCs w:val="36"/>
         </w:rPr>
-        <w:pict>
-          <v:shape id="Google Shape;124;p19" o:spid="_x0000_s1030" type="#_x0000_t176" style="position:absolute;margin-left:-5.5pt;margin-top:18.35pt;width:91.4pt;height:64.2pt;z-index:251651584;visibility:visible;v-text-anchor:middle" fillcolor="#eeece1 [3203]" strokecolor="#1f497d [3202]">
+        <w:pict w14:anchorId="2A4F67D6">
+          <v:shape id="Google Shape;124;p19" o:spid="_x0000_s1035" type="#_x0000_t176" alt="" style="position:absolute;margin-left:-5.5pt;margin-top:18.35pt;width:91.4pt;height:64.2pt;z-index:251651584;visibility:visible;mso-wrap-style:square;mso-wrap-edited:f;mso-width-percent:0;mso-height-percent:0;mso-width-percent:0;mso-height-percent:0;v-text-anchor:middle" fillcolor="#eeece1 [3203]" strokecolor="#1f497d [3202]">
             <v:stroke startarrowwidth="narrow" startarrowlength="short" endarrowwidth="narrow" endarrowlength="short" joinstyle="round"/>
             <v:textbox inset="2.53958mm,2.53958mm,2.53958mm,2.53958mm">
               <w:txbxContent>
@@ -1352,8 +1272,8 @@
           <w:sz w:val="36"/>
           <w:szCs w:val="36"/>
         </w:rPr>
-        <w:pict>
-          <v:shape id="Google Shape;131;p19" o:spid="_x0000_s1039" type="#_x0000_t32" style="position:absolute;margin-left:166.85pt;margin-top:5.4pt;width:126.35pt;height:20.35pt;z-index:251654656;visibility:visible" strokecolor="#1f497d [3202]"/>
+        <w:pict w14:anchorId="5327216A">
+          <v:shape id="Google Shape;131;p19" o:spid="_x0000_s1034" type="#_x0000_t32" alt="" style="position:absolute;margin-left:166.85pt;margin-top:5.4pt;width:126.35pt;height:20.35pt;z-index:251654656;visibility:visible;mso-wrap-edited:f;mso-width-percent:0;mso-height-percent:0;mso-width-percent:0;mso-height-percent:0" strokecolor="#1f497d [3202]"/>
         </w:pict>
       </w:r>
       <w:r>
@@ -1362,8 +1282,8 @@
           <w:sz w:val="36"/>
           <w:szCs w:val="36"/>
         </w:rPr>
-        <w:pict>
-          <v:shape id="Google Shape;132;p19" o:spid="_x0000_s1038" type="#_x0000_t32" style="position:absolute;margin-left:287.9pt;margin-top:5.4pt;width:5.3pt;height:20.35pt;rotation:180;z-index:251655680;visibility:visible" o:gfxdata="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" strokecolor="#1f497d [3202]"/>
+        <w:pict w14:anchorId="07E99615">
+          <v:shape id="Google Shape;132;p19" o:spid="_x0000_s1033" type="#_x0000_t32" alt="" style="position:absolute;margin-left:287.9pt;margin-top:5.4pt;width:5.3pt;height:20.35pt;rotation:180;z-index:251655680;visibility:visible;mso-wrap-edited:f;mso-width-percent:0;mso-height-percent:0;mso-width-percent:0;mso-height-percent:0" strokecolor="#1f497d [3202]"/>
         </w:pict>
       </w:r>
       <w:r>
@@ -1372,8 +1292,8 @@
           <w:sz w:val="36"/>
           <w:szCs w:val="36"/>
         </w:rPr>
-        <w:pict>
-          <v:shape id="Google Shape;133;p19" o:spid="_x0000_s1037" type="#_x0000_t32" style="position:absolute;margin-left:293.25pt;margin-top:5.4pt;width:111.35pt;height:20.35pt;rotation:180;flip:x;z-index:251659776;visibility:visible" strokecolor="#1f497d [3202]"/>
+        <w:pict w14:anchorId="5C30AF5F">
+          <v:shape id="Google Shape;133;p19" o:spid="_x0000_s1032" type="#_x0000_t32" alt="" style="position:absolute;margin-left:293.25pt;margin-top:5.4pt;width:111.35pt;height:20.35pt;rotation:180;flip:x;z-index:251659776;visibility:visible;mso-wrap-edited:f;mso-width-percent:0;mso-height-percent:0;mso-width-percent:0;mso-height-percent:0" strokecolor="#1f497d [3202]"/>
         </w:pict>
       </w:r>
     </w:p>
@@ -1390,8 +1310,8 @@
           <w:sz w:val="36"/>
           <w:szCs w:val="36"/>
         </w:rPr>
-        <w:pict>
-          <v:shape id="Google Shape;126;p19" o:spid="_x0000_s1031" type="#_x0000_t176" style="position:absolute;margin-left:255.6pt;margin-top:1.95pt;width:75.25pt;height:34.5pt;z-index:251660800;visibility:visible;v-text-anchor:middle" fillcolor="#eeece1 [3203]" strokecolor="#1f497d [3202]">
+        <w:pict w14:anchorId="5DA4933D">
+          <v:shape id="Google Shape;126;p19" o:spid="_x0000_s1031" type="#_x0000_t176" alt="" style="position:absolute;margin-left:255.6pt;margin-top:1.95pt;width:75.25pt;height:34.5pt;z-index:251660800;visibility:visible;mso-wrap-style:square;mso-wrap-edited:f;mso-width-percent:0;mso-height-percent:0;mso-width-percent:0;mso-height-percent:0;v-text-anchor:middle" fillcolor="#eeece1 [3203]" strokecolor="#1f497d [3202]">
             <v:stroke startarrowwidth="narrow" startarrowlength="short" endarrowwidth="narrow" endarrowlength="short" joinstyle="round"/>
             <v:textbox inset="2.53958mm,2.53958mm,2.53958mm,2.53958mm">
               <w:txbxContent>
@@ -1427,8 +1347,8 @@
           <w:sz w:val="36"/>
           <w:szCs w:val="36"/>
         </w:rPr>
-        <w:pict>
-          <v:shape id="Google Shape;130;p19" o:spid="_x0000_s1036" type="#_x0000_t32" style="position:absolute;margin-left:85.9pt;margin-top:19.2pt;width:169.7pt;height:7.4pt;rotation:180;flip:x;z-index:251661824;visibility:visible" o:gfxdata="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" strokecolor="#1f497d [3202]"/>
+        <w:pict w14:anchorId="68CD2A8F">
+          <v:shape id="Google Shape;130;p19" o:spid="_x0000_s1030" type="#_x0000_t32" alt="" style="position:absolute;margin-left:85.9pt;margin-top:19.2pt;width:169.7pt;height:7.4pt;rotation:180;flip:x;z-index:251661824;visibility:visible;mso-wrap-edited:f;mso-width-percent:0;mso-height-percent:0;mso-width-percent:0;mso-height-percent:0" strokecolor="#1f497d [3202]"/>
         </w:pict>
       </w:r>
       <w:r>
@@ -1437,8 +1357,8 @@
           <w:sz w:val="36"/>
           <w:szCs w:val="36"/>
         </w:rPr>
-        <w:pict>
-          <v:shape id="Google Shape;138;p19" o:spid="_x0000_s1032" type="#_x0000_t176" style="position:absolute;margin-left:370.9pt;margin-top:2.6pt;width:75.25pt;height:34.5pt;z-index:251662848;visibility:visible;v-text-anchor:middle" o:gfxdata="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" fillcolor="#eeece1 [3203]" strokecolor="#1f497d [3202]">
+        <w:pict w14:anchorId="275D183C">
+          <v:shape id="Google Shape;138;p19" o:spid="_x0000_s1029" type="#_x0000_t176" alt="" style="position:absolute;margin-left:370.9pt;margin-top:2.6pt;width:75.25pt;height:34.5pt;z-index:251662848;visibility:visible;mso-wrap-style:square;mso-wrap-edited:f;mso-width-percent:0;mso-height-percent:0;mso-width-percent:0;mso-height-percent:0;v-text-anchor:middle" fillcolor="#eeece1 [3203]" strokecolor="#1f497d [3202]">
             <v:stroke startarrowwidth="narrow" startarrowlength="short" endarrowwidth="narrow" endarrowlength="short" joinstyle="round"/>
             <v:textbox inset="2.53958mm,2.53958mm,2.53958mm,2.53958mm">
               <w:txbxContent>
@@ -1474,8 +1394,8 @@
           <w:sz w:val="36"/>
           <w:szCs w:val="36"/>
         </w:rPr>
-        <w:pict>
-          <v:shape id="Google Shape;139;p19" o:spid="_x0000_s1035" type="#_x0000_t32" style="position:absolute;margin-left:330.85pt;margin-top:19.2pt;width:40.05pt;height:.65pt;z-index:251663872;visibility:visible" o:gfxdata="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" strokecolor="#1f497d [3202]"/>
+        <w:pict w14:anchorId="366484B6">
+          <v:shape id="Google Shape;139;p19" o:spid="_x0000_s1028" type="#_x0000_t32" alt="" style="position:absolute;margin-left:330.85pt;margin-top:19.2pt;width:40.05pt;height:.65pt;z-index:251663872;visibility:visible;mso-wrap-edited:f;mso-width-percent:0;mso-height-percent:0;mso-width-percent:0;mso-height-percent:0" strokecolor="#1f497d [3202]"/>
         </w:pict>
       </w:r>
     </w:p>
@@ -1492,8 +1412,8 @@
           <w:sz w:val="36"/>
           <w:szCs w:val="36"/>
         </w:rPr>
-        <w:pict>
-          <v:shape id="Google Shape;127;p19" o:spid="_x0000_s1033" type="#_x0000_t176" style="position:absolute;margin-left:255.65pt;margin-top:22pt;width:75.25pt;height:34.5pt;z-index:251664896;visibility:visible;v-text-anchor:middle" o:gfxdata="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" fillcolor="#eeece1 [3203]" strokecolor="#1f497d [3202]">
+        <w:pict w14:anchorId="54EC4218">
+          <v:shape id="Google Shape;127;p19" o:spid="_x0000_s1027" type="#_x0000_t176" alt="" style="position:absolute;margin-left:255.65pt;margin-top:22pt;width:75.25pt;height:34.5pt;z-index:251664896;visibility:visible;mso-wrap-style:square;mso-wrap-edited:f;mso-width-percent:0;mso-height-percent:0;mso-width-percent:0;mso-height-percent:0;v-text-anchor:middle" fillcolor="#eeece1 [3203]" strokecolor="#1f497d [3202]">
             <v:stroke startarrowwidth="narrow" startarrowlength="short" endarrowwidth="narrow" endarrowlength="short" joinstyle="round"/>
             <v:textbox inset="2.53958mm,2.53958mm,2.53958mm,2.53958mm">
               <w:txbxContent>
@@ -1529,8 +1449,8 @@
           <w:sz w:val="36"/>
           <w:szCs w:val="36"/>
         </w:rPr>
-        <w:pict>
-          <v:shape id="Google Shape;137;p19" o:spid="_x0000_s1034" type="#_x0000_t32" style="position:absolute;margin-left:293.25pt;margin-top:12.65pt;width:.05pt;height:9.35pt;rotation:180;z-index:251665920;visibility:visible" o:gfxdata="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" strokecolor="#1f497d [3202]"/>
+        <w:pict w14:anchorId="3D54ECAD">
+          <v:shape id="Google Shape;137;p19" o:spid="_x0000_s1026" type="#_x0000_t32" alt="" style="position:absolute;margin-left:293.25pt;margin-top:12.65pt;width:.05pt;height:9.35pt;rotation:180;z-index:251665920;visibility:visible;mso-wrap-edited:f;mso-width-percent:0;mso-height-percent:0;mso-width-percent:0;mso-height-percent:0" strokecolor="#1f497d [3202]"/>
         </w:pict>
       </w:r>
     </w:p>
@@ -1776,8 +1696,8 @@
 </file>
 
 <file path=word/numbering.xml><?xml version="1.0" encoding="utf-8"?>
-<w:numbering xmlns:ve="http://schemas.openxmlformats.org/markup-compatibility/2006" xmlns:o="urn:schemas-microsoft-com:office:office" xmlns:r="http://schemas.openxmlformats.org/officeDocument/2006/relationships" xmlns:m="http://schemas.openxmlformats.org/officeDocument/2006/math" xmlns:v="urn:schemas-microsoft-com:vml" xmlns:wp="http://schemas.openxmlformats.org/drawingml/2006/wordprocessingDrawing" xmlns:w10="urn:schemas-microsoft-com:office:word" xmlns:w="http://schemas.openxmlformats.org/wordprocessingml/2006/main" xmlns:wne="http://schemas.microsoft.com/office/word/2006/wordml">
-  <w:abstractNum w:abstractNumId="0">
+<w:numbering xmlns:wpc="http://schemas.microsoft.com/office/word/2010/wordprocessingCanvas" xmlns:cx="http://schemas.microsoft.com/office/drawing/2014/chartex" xmlns:cx1="http://schemas.microsoft.com/office/drawing/2015/9/8/chartex" xmlns:cx2="http://schemas.microsoft.com/office/drawing/2015/10/21/chartex" xmlns:cx3="http://schemas.microsoft.com/office/drawing/2016/5/9/chartex" xmlns:cx4="http://schemas.microsoft.com/office/drawing/2016/5/10/chartex" xmlns:cx5="http://schemas.microsoft.com/office/drawing/2016/5/11/chartex" xmlns:cx6="http://schemas.microsoft.com/office/drawing/2016/5/12/chartex" xmlns:cx7="http://schemas.microsoft.com/office/drawing/2016/5/13/chartex" xmlns:cx8="http://schemas.microsoft.com/office/drawing/2016/5/14/chartex" xmlns:mc="http://schemas.openxmlformats.org/markup-compatibility/2006" xmlns:aink="http://schemas.microsoft.com/office/drawing/2016/ink" xmlns:am3d="http://schemas.microsoft.com/office/drawing/2017/model3d" xmlns:o="urn:schemas-microsoft-com:office:office" xmlns:r="http://schemas.openxmlformats.org/officeDocument/2006/relationships" xmlns:m="http://schemas.openxmlformats.org/officeDocument/2006/math" xmlns:v="urn:schemas-microsoft-com:vml" xmlns:wp14="http://schemas.microsoft.com/office/word/2010/wordprocessingDrawing" xmlns:wp="http://schemas.openxmlformats.org/drawingml/2006/wordprocessingDrawing" xmlns:w10="urn:schemas-microsoft-com:office:word" xmlns:w="http://schemas.openxmlformats.org/wordprocessingml/2006/main" xmlns:w14="http://schemas.microsoft.com/office/word/2010/wordml" xmlns:w15="http://schemas.microsoft.com/office/word/2012/wordml" xmlns:w16cid="http://schemas.microsoft.com/office/word/2016/wordml/cid" xmlns:w16se="http://schemas.microsoft.com/office/word/2015/wordml/symex" xmlns:wpg="http://schemas.microsoft.com/office/word/2010/wordprocessingGroup" xmlns:wpi="http://schemas.microsoft.com/office/word/2010/wordprocessingInk" xmlns:wne="http://schemas.microsoft.com/office/word/2006/wordml" xmlns:wps="http://schemas.microsoft.com/office/word/2010/wordprocessingShape" mc:Ignorable="w14 w15 w16se w16cid wp14">
+  <w:abstractNum w:abstractNumId="0" w15:restartNumberingAfterBreak="0">
     <w:nsid w:val="10C177F6"/>
     <w:multiLevelType w:val="hybridMultilevel"/>
     <w:tmpl w:val="498C0B9A"/>
@@ -1890,7 +1810,7 @@
       </w:rPr>
     </w:lvl>
   </w:abstractNum>
-  <w:abstractNum w:abstractNumId="1">
+  <w:abstractNum w:abstractNumId="1" w15:restartNumberingAfterBreak="0">
     <w:nsid w:val="3C610D25"/>
     <w:multiLevelType w:val="hybridMultilevel"/>
     <w:tmpl w:val="EB862AEE"/>
@@ -2003,7 +1923,7 @@
       </w:rPr>
     </w:lvl>
   </w:abstractNum>
-  <w:abstractNum w:abstractNumId="2">
+  <w:abstractNum w:abstractNumId="2" w15:restartNumberingAfterBreak="0">
     <w:nsid w:val="79660D55"/>
     <w:multiLevelType w:val="hybridMultilevel"/>
     <w:tmpl w:val="88489844"/>
@@ -2105,7 +2025,7 @@
 </file>
 
 <file path=word/styles.xml><?xml version="1.0" encoding="utf-8"?>
-<w:styles xmlns:r="http://schemas.openxmlformats.org/officeDocument/2006/relationships" xmlns:w="http://schemas.openxmlformats.org/wordprocessingml/2006/main">
+<w:styles xmlns:mc="http://schemas.openxmlformats.org/markup-compatibility/2006" xmlns:r="http://schemas.openxmlformats.org/officeDocument/2006/relationships" xmlns:w="http://schemas.openxmlformats.org/wordprocessingml/2006/main" xmlns:w14="http://schemas.microsoft.com/office/word/2010/wordml" xmlns:w15="http://schemas.microsoft.com/office/word/2012/wordml" xmlns:w16cid="http://schemas.microsoft.com/office/word/2016/wordml/cid" xmlns:w16se="http://schemas.microsoft.com/office/word/2015/wordml/symex" mc:Ignorable="w14 w15 w16se w16cid">
   <w:docDefaults>
     <w:rPrDefault>
       <w:rPr>
@@ -2121,144 +2041,382 @@
       </w:pPr>
     </w:pPrDefault>
   </w:docDefaults>
-  <w:latentStyles w:defLockedState="0" w:defUIPriority="99" w:defSemiHidden="1" w:defUnhideWhenUsed="1" w:defQFormat="0" w:count="267">
-    <w:lsdException w:name="Normal" w:semiHidden="0" w:uiPriority="0" w:unhideWhenUsed="0" w:qFormat="1"/>
-    <w:lsdException w:name="heading 1" w:semiHidden="0" w:uiPriority="9" w:unhideWhenUsed="0" w:qFormat="1"/>
-    <w:lsdException w:name="heading 2" w:uiPriority="9" w:qFormat="1"/>
-    <w:lsdException w:name="heading 3" w:uiPriority="9" w:qFormat="1"/>
-    <w:lsdException w:name="heading 4" w:uiPriority="9" w:qFormat="1"/>
-    <w:lsdException w:name="heading 5" w:uiPriority="9" w:qFormat="1"/>
-    <w:lsdException w:name="heading 6" w:uiPriority="9" w:qFormat="1"/>
-    <w:lsdException w:name="heading 7" w:uiPriority="9" w:qFormat="1"/>
-    <w:lsdException w:name="heading 8" w:uiPriority="9" w:qFormat="1"/>
-    <w:lsdException w:name="heading 9" w:uiPriority="9" w:qFormat="1"/>
-    <w:lsdException w:name="toc 1" w:uiPriority="39"/>
-    <w:lsdException w:name="toc 2" w:uiPriority="39"/>
-    <w:lsdException w:name="toc 3" w:uiPriority="39"/>
-    <w:lsdException w:name="toc 4" w:uiPriority="39"/>
-    <w:lsdException w:name="toc 5" w:uiPriority="39"/>
-    <w:lsdException w:name="toc 6" w:uiPriority="39"/>
-    <w:lsdException w:name="toc 7" w:uiPriority="39"/>
-    <w:lsdException w:name="toc 8" w:uiPriority="39"/>
-    <w:lsdException w:name="toc 9" w:uiPriority="39"/>
-    <w:lsdException w:name="caption" w:uiPriority="35" w:qFormat="1"/>
-    <w:lsdException w:name="Title" w:semiHidden="0" w:uiPriority="10" w:unhideWhenUsed="0" w:qFormat="1"/>
-    <w:lsdException w:name="Default Paragraph Font" w:uiPriority="1"/>
-    <w:lsdException w:name="Subtitle" w:semiHidden="0" w:uiPriority="11" w:unhideWhenUsed="0" w:qFormat="1"/>
-    <w:lsdException w:name="Strong" w:semiHidden="0" w:uiPriority="22" w:unhideWhenUsed="0" w:qFormat="1"/>
-    <w:lsdException w:name="Emphasis" w:semiHidden="0" w:uiPriority="20" w:unhideWhenUsed="0" w:qFormat="1"/>
-    <w:lsdException w:name="Table Grid" w:semiHidden="0" w:uiPriority="39" w:unhideWhenUsed="0"/>
-    <w:lsdException w:name="Placeholder Text" w:unhideWhenUsed="0"/>
-    <w:lsdException w:name="No Spacing" w:semiHidden="0" w:uiPriority="1" w:unhideWhenUsed="0" w:qFormat="1"/>
-    <w:lsdException w:name="Light Shading" w:semiHidden="0" w:uiPriority="60" w:unhideWhenUsed="0"/>
-    <w:lsdException w:name="Light List" w:semiHidden="0" w:uiPriority="61" w:unhideWhenUsed="0"/>
-    <w:lsdException w:name="Light Grid" w:semiHidden="0" w:uiPriority="62" w:unhideWhenUsed="0"/>
-    <w:lsdException w:name="Medium Shading 1" w:semiHidden="0" w:uiPriority="63" w:unhideWhenUsed="0"/>
-    <w:lsdException w:name="Medium Shading 2" w:semiHidden="0" w:uiPriority="64" w:unhideWhenUsed="0"/>
-    <w:lsdException w:name="Medium List 1" w:semiHidden="0" w:uiPriority="65" w:unhideWhenUsed="0"/>
-    <w:lsdException w:name="Medium List 2" w:semiHidden="0" w:uiPriority="66" w:unhideWhenUsed="0"/>
-    <w:lsdException w:name="Medium Grid 1" w:semiHidden="0" w:uiPriority="67" w:unhideWhenUsed="0"/>
-    <w:lsdException w:name="Medium Grid 2" w:semiHidden="0" w:uiPriority="68" w:unhideWhenUsed="0"/>
-    <w:lsdException w:name="Medium Grid 3" w:semiHidden="0" w:uiPriority="69" w:unhideWhenUsed="0"/>
-    <w:lsdException w:name="Dark List" w:semiHidden="0" w:uiPriority="70" w:unhideWhenUsed="0"/>
-    <w:lsdException w:name="Colorful Shading" w:semiHidden="0" w:uiPriority="71" w:unhideWhenUsed="0"/>
-    <w:lsdException w:name="Colorful List" w:semiHidden="0" w:uiPriority="72" w:unhideWhenUsed="0"/>
-    <w:lsdException w:name="Colorful Grid" w:semiHidden="0" w:uiPriority="73" w:unhideWhenUsed="0"/>
-    <w:lsdException w:name="Light Shading Accent 1" w:semiHidden="0" w:uiPriority="60" w:unhideWhenUsed="0"/>
-    <w:lsdException w:name="Light List Accent 1" w:semiHidden="0" w:uiPriority="61" w:unhideWhenUsed="0"/>
-    <w:lsdException w:name="Light Grid Accent 1" w:semiHidden="0" w:uiPriority="62" w:unhideWhenUsed="0"/>
-    <w:lsdException w:name="Medium Shading 1 Accent 1" w:semiHidden="0" w:uiPriority="63" w:unhideWhenUsed="0"/>
-    <w:lsdException w:name="Medium Shading 2 Accent 1" w:semiHidden="0" w:uiPriority="64" w:unhideWhenUsed="0"/>
-    <w:lsdException w:name="Medium List 1 Accent 1" w:semiHidden="0" w:uiPriority="65" w:unhideWhenUsed="0"/>
-    <w:lsdException w:name="Revision" w:unhideWhenUsed="0"/>
-    <w:lsdException w:name="List Paragraph" w:semiHidden="0" w:uiPriority="34" w:unhideWhenUsed="0" w:qFormat="1"/>
-    <w:lsdException w:name="Quote" w:semiHidden="0" w:uiPriority="29" w:unhideWhenUsed="0" w:qFormat="1"/>
-    <w:lsdException w:name="Intense Quote" w:semiHidden="0" w:uiPriority="30" w:unhideWhenUsed="0" w:qFormat="1"/>
-    <w:lsdException w:name="Medium List 2 Accent 1" w:semiHidden="0" w:uiPriority="66" w:unhideWhenUsed="0"/>
-    <w:lsdException w:name="Medium Grid 1 Accent 1" w:semiHidden="0" w:uiPriority="67" w:unhideWhenUsed="0"/>
-    <w:lsdException w:name="Medium Grid 2 Accent 1" w:semiHidden="0" w:uiPriority="68" w:unhideWhenUsed="0"/>
-    <w:lsdException w:name="Medium Grid 3 Accent 1" w:semiHidden="0" w:uiPriority="69" w:unhideWhenUsed="0"/>
-    <w:lsdException w:name="Dark List Accent 1" w:semiHidden="0" w:uiPriority="70" w:unhideWhenUsed="0"/>
-    <w:lsdException w:name="Colorful Shading Accent 1" w:semiHidden="0" w:uiPriority="71" w:unhideWhenUsed="0"/>
-    <w:lsdException w:name="Colorful List Accent 1" w:semiHidden="0" w:uiPriority="72" w:unhideWhenUsed="0"/>
-    <w:lsdException w:name="Colorful Grid Accent 1" w:semiHidden="0" w:uiPriority="73" w:unhideWhenUsed="0"/>
-    <w:lsdException w:name="Light Shading Accent 2" w:semiHidden="0" w:uiPriority="60" w:unhideWhenUsed="0"/>
-    <w:lsdException w:name="Light List Accent 2" w:semiHidden="0" w:uiPriority="61" w:unhideWhenUsed="0"/>
-    <w:lsdException w:name="Light Grid Accent 2" w:semiHidden="0" w:uiPriority="62" w:unhideWhenUsed="0"/>
-    <w:lsdException w:name="Medium Shading 1 Accent 2" w:semiHidden="0" w:uiPriority="63" w:unhideWhenUsed="0"/>
-    <w:lsdException w:name="Medium Shading 2 Accent 2" w:semiHidden="0" w:uiPriority="64" w:unhideWhenUsed="0"/>
-    <w:lsdException w:name="Medium List 1 Accent 2" w:semiHidden="0" w:uiPriority="65" w:unhideWhenUsed="0"/>
-    <w:lsdException w:name="Medium List 2 Accent 2" w:semiHidden="0" w:uiPriority="66" w:unhideWhenUsed="0"/>
-    <w:lsdException w:name="Medium Grid 1 Accent 2" w:semiHidden="0" w:uiPriority="67" w:unhideWhenUsed="0"/>
-    <w:lsdException w:name="Medium Grid 2 Accent 2" w:semiHidden="0" w:uiPriority="68" w:unhideWhenUsed="0"/>
-    <w:lsdException w:name="Medium Grid 3 Accent 2" w:semiHidden="0" w:uiPriority="69" w:unhideWhenUsed="0"/>
-    <w:lsdException w:name="Dark List Accent 2" w:semiHidden="0" w:uiPriority="70" w:unhideWhenUsed="0"/>
-    <w:lsdException w:name="Colorful Shading Accent 2" w:semiHidden="0" w:uiPriority="71" w:unhideWhenUsed="0"/>
-    <w:lsdException w:name="Colorful List Accent 2" w:semiHidden="0" w:uiPriority="72" w:unhideWhenUsed="0"/>
-    <w:lsdException w:name="Colorful Grid Accent 2" w:semiHidden="0" w:uiPriority="73" w:unhideWhenUsed="0"/>
-    <w:lsdException w:name="Light Shading Accent 3" w:semiHidden="0" w:uiPriority="60" w:unhideWhenUsed="0"/>
-    <w:lsdException w:name="Light List Accent 3" w:semiHidden="0" w:uiPriority="61" w:unhideWhenUsed="0"/>
-    <w:lsdException w:name="Light Grid Accent 3" w:semiHidden="0" w:uiPriority="62" w:unhideWhenUsed="0"/>
-    <w:lsdException w:name="Medium Shading 1 Accent 3" w:semiHidden="0" w:uiPriority="63" w:unhideWhenUsed="0"/>
-    <w:lsdException w:name="Medium Shading 2 Accent 3" w:semiHidden="0" w:uiPriority="64" w:unhideWhenUsed="0"/>
-    <w:lsdException w:name="Medium List 1 Accent 3" w:semiHidden="0" w:uiPriority="65" w:unhideWhenUsed="0"/>
-    <w:lsdException w:name="Medium List 2 Accent 3" w:semiHidden="0" w:uiPriority="66" w:unhideWhenUsed="0"/>
-    <w:lsdException w:name="Medium Grid 1 Accent 3" w:semiHidden="0" w:uiPriority="67" w:unhideWhenUsed="0"/>
-    <w:lsdException w:name="Medium Grid 2 Accent 3" w:semiHidden="0" w:uiPriority="68" w:unhideWhenUsed="0"/>
-    <w:lsdException w:name="Medium Grid 3 Accent 3" w:semiHidden="0" w:uiPriority="69" w:unhideWhenUsed="0"/>
-    <w:lsdException w:name="Dark List Accent 3" w:semiHidden="0" w:uiPriority="70" w:unhideWhenUsed="0"/>
-    <w:lsdException w:name="Colorful Shading Accent 3" w:semiHidden="0" w:uiPriority="71" w:unhideWhenUsed="0"/>
-    <w:lsdException w:name="Colorful List Accent 3" w:semiHidden="0" w:uiPriority="72" w:unhideWhenUsed="0"/>
-    <w:lsdException w:name="Colorful Grid Accent 3" w:semiHidden="0" w:uiPriority="73" w:unhideWhenUsed="0"/>
-    <w:lsdException w:name="Light Shading Accent 4" w:semiHidden="0" w:uiPriority="60" w:unhideWhenUsed="0"/>
-    <w:lsdException w:name="Light List Accent 4" w:semiHidden="0" w:uiPriority="61" w:unhideWhenUsed="0"/>
-    <w:lsdException w:name="Light Grid Accent 4" w:semiHidden="0" w:uiPriority="62" w:unhideWhenUsed="0"/>
-    <w:lsdException w:name="Medium Shading 1 Accent 4" w:semiHidden="0" w:uiPriority="63" w:unhideWhenUsed="0"/>
-    <w:lsdException w:name="Medium Shading 2 Accent 4" w:semiHidden="0" w:uiPriority="64" w:unhideWhenUsed="0"/>
-    <w:lsdException w:name="Medium List 1 Accent 4" w:semiHidden="0" w:uiPriority="65" w:unhideWhenUsed="0"/>
-    <w:lsdException w:name="Medium List 2 Accent 4" w:semiHidden="0" w:uiPriority="66" w:unhideWhenUsed="0"/>
-    <w:lsdException w:name="Medium Grid 1 Accent 4" w:semiHidden="0" w:uiPriority="67" w:unhideWhenUsed="0"/>
-    <w:lsdException w:name="Medium Grid 2 Accent 4" w:semiHidden="0" w:uiPriority="68" w:unhideWhenUsed="0"/>
-    <w:lsdException w:name="Medium Grid 3 Accent 4" w:semiHidden="0" w:uiPriority="69" w:unhideWhenUsed="0"/>
-    <w:lsdException w:name="Dark List Accent 4" w:semiHidden="0" w:uiPriority="70" w:unhideWhenUsed="0"/>
-    <w:lsdException w:name="Colorful Shading Accent 4" w:semiHidden="0" w:uiPriority="71" w:unhideWhenUsed="0"/>
-    <w:lsdException w:name="Colorful List Accent 4" w:semiHidden="0" w:uiPriority="72" w:unhideWhenUsed="0"/>
-    <w:lsdException w:name="Colorful Grid Accent 4" w:semiHidden="0" w:uiPriority="73" w:unhideWhenUsed="0"/>
-    <w:lsdException w:name="Light Shading Accent 5" w:semiHidden="0" w:uiPriority="60" w:unhideWhenUsed="0"/>
-    <w:lsdException w:name="Light List Accent 5" w:semiHidden="0" w:uiPriority="61" w:unhideWhenUsed="0"/>
-    <w:lsdException w:name="Light Grid Accent 5" w:semiHidden="0" w:uiPriority="62" w:unhideWhenUsed="0"/>
-    <w:lsdException w:name="Medium Shading 1 Accent 5" w:semiHidden="0" w:uiPriority="63" w:unhideWhenUsed="0"/>
-    <w:lsdException w:name="Medium Shading 2 Accent 5" w:semiHidden="0" w:uiPriority="64" w:unhideWhenUsed="0"/>
-    <w:lsdException w:name="Medium List 1 Accent 5" w:semiHidden="0" w:uiPriority="65" w:unhideWhenUsed="0"/>
-    <w:lsdException w:name="Medium List 2 Accent 5" w:semiHidden="0" w:uiPriority="66" w:unhideWhenUsed="0"/>
-    <w:lsdException w:name="Medium Grid 1 Accent 5" w:semiHidden="0" w:uiPriority="67" w:unhideWhenUsed="0"/>
-    <w:lsdException w:name="Medium Grid 2 Accent 5" w:semiHidden="0" w:uiPriority="68" w:unhideWhenUsed="0"/>
-    <w:lsdException w:name="Medium Grid 3 Accent 5" w:semiHidden="0" w:uiPriority="69" w:unhideWhenUsed="0"/>
-    <w:lsdException w:name="Dark List Accent 5" w:semiHidden="0" w:uiPriority="70" w:unhideWhenUsed="0"/>
-    <w:lsdException w:name="Colorful Shading Accent 5" w:semiHidden="0" w:uiPriority="71" w:unhideWhenUsed="0"/>
-    <w:lsdException w:name="Colorful List Accent 5" w:semiHidden="0" w:uiPriority="72" w:unhideWhenUsed="0"/>
-    <w:lsdException w:name="Colorful Grid Accent 5" w:semiHidden="0" w:uiPriority="73" w:unhideWhenUsed="0"/>
-    <w:lsdException w:name="Light Shading Accent 6" w:semiHidden="0" w:uiPriority="60" w:unhideWhenUsed="0"/>
-    <w:lsdException w:name="Light List Accent 6" w:semiHidden="0" w:uiPriority="61" w:unhideWhenUsed="0"/>
-    <w:lsdException w:name="Light Grid Accent 6" w:semiHidden="0" w:uiPriority="62" w:unhideWhenUsed="0"/>
-    <w:lsdException w:name="Medium Shading 1 Accent 6" w:semiHidden="0" w:uiPriority="63" w:unhideWhenUsed="0"/>
-    <w:lsdException w:name="Medium Shading 2 Accent 6" w:semiHidden="0" w:uiPriority="64" w:unhideWhenUsed="0"/>
-    <w:lsdException w:name="Medium List 1 Accent 6" w:semiHidden="0" w:uiPriority="65" w:unhideWhenUsed="0"/>
-    <w:lsdException w:name="Medium List 2 Accent 6" w:semiHidden="0" w:uiPriority="66" w:unhideWhenUsed="0"/>
-    <w:lsdException w:name="Medium Grid 1 Accent 6" w:semiHidden="0" w:uiPriority="67" w:unhideWhenUsed="0"/>
-    <w:lsdException w:name="Medium Grid 2 Accent 6" w:semiHidden="0" w:uiPriority="68" w:unhideWhenUsed="0"/>
-    <w:lsdException w:name="Medium Grid 3 Accent 6" w:semiHidden="0" w:uiPriority="69" w:unhideWhenUsed="0"/>
-    <w:lsdException w:name="Dark List Accent 6" w:semiHidden="0" w:uiPriority="70" w:unhideWhenUsed="0"/>
-    <w:lsdException w:name="Colorful Shading Accent 6" w:semiHidden="0" w:uiPriority="71" w:unhideWhenUsed="0"/>
-    <w:lsdException w:name="Colorful List Accent 6" w:semiHidden="0" w:uiPriority="72" w:unhideWhenUsed="0"/>
-    <w:lsdException w:name="Colorful Grid Accent 6" w:semiHidden="0" w:uiPriority="73" w:unhideWhenUsed="0"/>
-    <w:lsdException w:name="Subtle Emphasis" w:semiHidden="0" w:uiPriority="19" w:unhideWhenUsed="0" w:qFormat="1"/>
-    <w:lsdException w:name="Intense Emphasis" w:semiHidden="0" w:uiPriority="21" w:unhideWhenUsed="0" w:qFormat="1"/>
-    <w:lsdException w:name="Subtle Reference" w:semiHidden="0" w:uiPriority="31" w:unhideWhenUsed="0" w:qFormat="1"/>
-    <w:lsdException w:name="Intense Reference" w:semiHidden="0" w:uiPriority="32" w:unhideWhenUsed="0" w:qFormat="1"/>
-    <w:lsdException w:name="Book Title" w:semiHidden="0" w:uiPriority="33" w:unhideWhenUsed="0" w:qFormat="1"/>
-    <w:lsdException w:name="Bibliography" w:uiPriority="37"/>
-    <w:lsdException w:name="TOC Heading" w:uiPriority="39" w:qFormat="1"/>
+  <w:latentStyles w:defLockedState="0" w:defUIPriority="99" w:defSemiHidden="0" w:defUnhideWhenUsed="0" w:defQFormat="0" w:count="375">
+    <w:lsdException w:name="Normal" w:uiPriority="0" w:qFormat="1"/>
+    <w:lsdException w:name="heading 1" w:uiPriority="9" w:qFormat="1"/>
+    <w:lsdException w:name="heading 2" w:semiHidden="1" w:uiPriority="9" w:unhideWhenUsed="1" w:qFormat="1"/>
+    <w:lsdException w:name="heading 3" w:semiHidden="1" w:uiPriority="9" w:unhideWhenUsed="1" w:qFormat="1"/>
+    <w:lsdException w:name="heading 4" w:semiHidden="1" w:uiPriority="9" w:unhideWhenUsed="1" w:qFormat="1"/>
+    <w:lsdException w:name="heading 5" w:semiHidden="1" w:uiPriority="9" w:unhideWhenUsed="1" w:qFormat="1"/>
+    <w:lsdException w:name="heading 6" w:semiHidden="1" w:uiPriority="9" w:unhideWhenUsed="1" w:qFormat="1"/>
+    <w:lsdException w:name="heading 7" w:semiHidden="1" w:uiPriority="9" w:unhideWhenUsed="1" w:qFormat="1"/>
+    <w:lsdException w:name="heading 8" w:semiHidden="1" w:uiPriority="9" w:unhideWhenUsed="1" w:qFormat="1"/>
+    <w:lsdException w:name="heading 9" w:semiHidden="1" w:uiPriority="9" w:unhideWhenUsed="1" w:qFormat="1"/>
+    <w:lsdException w:name="index 1" w:semiHidden="1" w:unhideWhenUsed="1"/>
+    <w:lsdException w:name="index 2" w:semiHidden="1" w:unhideWhenUsed="1"/>
+    <w:lsdException w:name="index 3" w:semiHidden="1" w:unhideWhenUsed="1"/>
+    <w:lsdException w:name="index 4" w:semiHidden="1" w:unhideWhenUsed="1"/>
+    <w:lsdException w:name="index 5" w:semiHidden="1" w:unhideWhenUsed="1"/>
+    <w:lsdException w:name="index 6" w:semiHidden="1" w:unhideWhenUsed="1"/>
+    <w:lsdException w:name="index 7" w:semiHidden="1" w:unhideWhenUsed="1"/>
+    <w:lsdException w:name="index 8" w:semiHidden="1" w:unhideWhenUsed="1"/>
+    <w:lsdException w:name="index 9" w:semiHidden="1" w:unhideWhenUsed="1"/>
+    <w:lsdException w:name="toc 1" w:semiHidden="1" w:uiPriority="39" w:unhideWhenUsed="1"/>
+    <w:lsdException w:name="toc 2" w:semiHidden="1" w:uiPriority="39" w:unhideWhenUsed="1"/>
+    <w:lsdException w:name="toc 3" w:semiHidden="1" w:uiPriority="39" w:unhideWhenUsed="1"/>
+    <w:lsdException w:name="toc 4" w:semiHidden="1" w:uiPriority="39" w:unhideWhenUsed="1"/>
+    <w:lsdException w:name="toc 5" w:semiHidden="1" w:uiPriority="39" w:unhideWhenUsed="1"/>
+    <w:lsdException w:name="toc 6" w:semiHidden="1" w:uiPriority="39" w:unhideWhenUsed="1"/>
+    <w:lsdException w:name="toc 7" w:semiHidden="1" w:uiPriority="39" w:unhideWhenUsed="1"/>
+    <w:lsdException w:name="toc 8" w:semiHidden="1" w:uiPriority="39" w:unhideWhenUsed="1"/>
+    <w:lsdException w:name="toc 9" w:semiHidden="1" w:uiPriority="39" w:unhideWhenUsed="1"/>
+    <w:lsdException w:name="Normal Indent" w:semiHidden="1" w:unhideWhenUsed="1"/>
+    <w:lsdException w:name="footnote text" w:semiHidden="1" w:unhideWhenUsed="1"/>
+    <w:lsdException w:name="annotation text" w:semiHidden="1" w:unhideWhenUsed="1"/>
+    <w:lsdException w:name="header" w:semiHidden="1" w:unhideWhenUsed="1"/>
+    <w:lsdException w:name="footer" w:semiHidden="1" w:unhideWhenUsed="1"/>
+    <w:lsdException w:name="index heading" w:semiHidden="1" w:unhideWhenUsed="1"/>
+    <w:lsdException w:name="caption" w:semiHidden="1" w:uiPriority="35" w:unhideWhenUsed="1" w:qFormat="1"/>
+    <w:lsdException w:name="table of figures" w:semiHidden="1" w:unhideWhenUsed="1"/>
+    <w:lsdException w:name="envelope address" w:semiHidden="1" w:unhideWhenUsed="1"/>
+    <w:lsdException w:name="envelope return" w:semiHidden="1" w:unhideWhenUsed="1"/>
+    <w:lsdException w:name="footnote reference" w:semiHidden="1" w:unhideWhenUsed="1"/>
+    <w:lsdException w:name="annotation reference" w:semiHidden="1" w:unhideWhenUsed="1"/>
+    <w:lsdException w:name="line number" w:semiHidden="1" w:unhideWhenUsed="1"/>
+    <w:lsdException w:name="page number" w:semiHidden="1" w:unhideWhenUsed="1"/>
+    <w:lsdException w:name="endnote reference" w:semiHidden="1" w:unhideWhenUsed="1"/>
+    <w:lsdException w:name="endnote text" w:semiHidden="1" w:unhideWhenUsed="1"/>
+    <w:lsdException w:name="table of authorities" w:semiHidden="1" w:unhideWhenUsed="1"/>
+    <w:lsdException w:name="macro" w:semiHidden="1" w:unhideWhenUsed="1"/>
+    <w:lsdException w:name="toa heading" w:semiHidden="1" w:unhideWhenUsed="1"/>
+    <w:lsdException w:name="List" w:semiHidden="1" w:unhideWhenUsed="1"/>
+    <w:lsdException w:name="List Bullet" w:semiHidden="1" w:unhideWhenUsed="1"/>
+    <w:lsdException w:name="List Number" w:semiHidden="1" w:unhideWhenUsed="1"/>
+    <w:lsdException w:name="List 2" w:semiHidden="1" w:unhideWhenUsed="1"/>
+    <w:lsdException w:name="List 3" w:semiHidden="1" w:unhideWhenUsed="1"/>
+    <w:lsdException w:name="List 4" w:semiHidden="1" w:unhideWhenUsed="1"/>
+    <w:lsdException w:name="List 5" w:semiHidden="1" w:unhideWhenUsed="1"/>
+    <w:lsdException w:name="List Bullet 2" w:semiHidden="1" w:unhideWhenUsed="1"/>
+    <w:lsdException w:name="List Bullet 3" w:semiHidden="1" w:unhideWhenUsed="1"/>
+    <w:lsdException w:name="List Bullet 4" w:semiHidden="1" w:unhideWhenUsed="1"/>
+    <w:lsdException w:name="List Bullet 5" w:semiHidden="1" w:unhideWhenUsed="1"/>
+    <w:lsdException w:name="List Number 2" w:semiHidden="1" w:unhideWhenUsed="1"/>
+    <w:lsdException w:name="List Number 3" w:semiHidden="1" w:unhideWhenUsed="1"/>
+    <w:lsdException w:name="List Number 4" w:semiHidden="1" w:unhideWhenUsed="1"/>
+    <w:lsdException w:name="List Number 5" w:semiHidden="1" w:unhideWhenUsed="1"/>
+    <w:lsdException w:name="Title" w:uiPriority="10" w:qFormat="1"/>
+    <w:lsdException w:name="Closing" w:semiHidden="1" w:unhideWhenUsed="1"/>
+    <w:lsdException w:name="Signature" w:semiHidden="1" w:unhideWhenUsed="1"/>
+    <w:lsdException w:name="Default Paragraph Font" w:semiHidden="1" w:uiPriority="1" w:unhideWhenUsed="1"/>
+    <w:lsdException w:name="Body Text" w:semiHidden="1" w:unhideWhenUsed="1"/>
+    <w:lsdException w:name="Body Text Indent" w:semiHidden="1" w:unhideWhenUsed="1"/>
+    <w:lsdException w:name="List Continue" w:semiHidden="1" w:unhideWhenUsed="1"/>
+    <w:lsdException w:name="List Continue 2" w:semiHidden="1" w:unhideWhenUsed="1"/>
+    <w:lsdException w:name="List Continue 3" w:semiHidden="1" w:unhideWhenUsed="1"/>
+    <w:lsdException w:name="List Continue 4" w:semiHidden="1" w:unhideWhenUsed="1"/>
+    <w:lsdException w:name="List Continue 5" w:semiHidden="1" w:unhideWhenUsed="1"/>
+    <w:lsdException w:name="Message Header" w:semiHidden="1" w:unhideWhenUsed="1"/>
+    <w:lsdException w:name="Subtitle" w:uiPriority="11" w:qFormat="1"/>
+    <w:lsdException w:name="Salutation" w:semiHidden="1" w:unhideWhenUsed="1"/>
+    <w:lsdException w:name="Date" w:semiHidden="1" w:unhideWhenUsed="1"/>
+    <w:lsdException w:name="Body Text First Indent" w:semiHidden="1" w:unhideWhenUsed="1"/>
+    <w:lsdException w:name="Body Text First Indent 2" w:semiHidden="1" w:unhideWhenUsed="1"/>
+    <w:lsdException w:name="Note Heading" w:semiHidden="1" w:unhideWhenUsed="1"/>
+    <w:lsdException w:name="Body Text 2" w:semiHidden="1" w:unhideWhenUsed="1"/>
+    <w:lsdException w:name="Body Text 3" w:semiHidden="1" w:unhideWhenUsed="1"/>
+    <w:lsdException w:name="Body Text Indent 2" w:semiHidden="1" w:unhideWhenUsed="1"/>
+    <w:lsdException w:name="Body Text Indent 3" w:semiHidden="1" w:unhideWhenUsed="1"/>
+    <w:lsdException w:name="Block Text" w:semiHidden="1" w:unhideWhenUsed="1"/>
+    <w:lsdException w:name="Hyperlink" w:semiHidden="1" w:unhideWhenUsed="1"/>
+    <w:lsdException w:name="FollowedHyperlink" w:semiHidden="1" w:unhideWhenUsed="1"/>
+    <w:lsdException w:name="Strong" w:uiPriority="22" w:qFormat="1"/>
+    <w:lsdException w:name="Emphasis" w:uiPriority="20" w:qFormat="1"/>
+    <w:lsdException w:name="Document Map" w:semiHidden="1" w:unhideWhenUsed="1"/>
+    <w:lsdException w:name="Plain Text" w:semiHidden="1" w:unhideWhenUsed="1"/>
+    <w:lsdException w:name="E-mail Signature" w:semiHidden="1" w:unhideWhenUsed="1"/>
+    <w:lsdException w:name="HTML Top of Form" w:semiHidden="1" w:unhideWhenUsed="1"/>
+    <w:lsdException w:name="HTML Bottom of Form" w:semiHidden="1" w:unhideWhenUsed="1"/>
+    <w:lsdException w:name="Normal (Web)" w:semiHidden="1" w:unhideWhenUsed="1"/>
+    <w:lsdException w:name="HTML Acronym" w:semiHidden="1" w:unhideWhenUsed="1"/>
+    <w:lsdException w:name="HTML Address" w:semiHidden="1" w:unhideWhenUsed="1"/>
+    <w:lsdException w:name="HTML Cite" w:semiHidden="1" w:unhideWhenUsed="1"/>
+    <w:lsdException w:name="HTML Code" w:semiHidden="1" w:unhideWhenUsed="1"/>
+    <w:lsdException w:name="HTML Definition" w:semiHidden="1" w:unhideWhenUsed="1"/>
+    <w:lsdException w:name="HTML Keyboard" w:semiHidden="1" w:unhideWhenUsed="1"/>
+    <w:lsdException w:name="HTML Preformatted" w:semiHidden="1" w:unhideWhenUsed="1"/>
+    <w:lsdException w:name="HTML Sample" w:semiHidden="1" w:unhideWhenUsed="1"/>
+    <w:lsdException w:name="HTML Typewriter" w:semiHidden="1" w:unhideWhenUsed="1"/>
+    <w:lsdException w:name="HTML Variable" w:semiHidden="1" w:unhideWhenUsed="1"/>
+    <w:lsdException w:name="Normal Table" w:semiHidden="1" w:unhideWhenUsed="1"/>
+    <w:lsdException w:name="annotation subject" w:semiHidden="1" w:unhideWhenUsed="1"/>
+    <w:lsdException w:name="No List" w:semiHidden="1" w:unhideWhenUsed="1"/>
+    <w:lsdException w:name="Outline List 1" w:semiHidden="1" w:unhideWhenUsed="1"/>
+    <w:lsdException w:name="Outline List 2" w:semiHidden="1" w:unhideWhenUsed="1"/>
+    <w:lsdException w:name="Outline List 3" w:semiHidden="1" w:unhideWhenUsed="1"/>
+    <w:lsdException w:name="Table Simple 1" w:semiHidden="1" w:unhideWhenUsed="1"/>
+    <w:lsdException w:name="Table Simple 2" w:semiHidden="1" w:unhideWhenUsed="1"/>
+    <w:lsdException w:name="Table Simple 3" w:semiHidden="1" w:unhideWhenUsed="1"/>
+    <w:lsdException w:name="Table Classic 1" w:semiHidden="1" w:unhideWhenUsed="1"/>
+    <w:lsdException w:name="Table Classic 2" w:semiHidden="1" w:unhideWhenUsed="1"/>
+    <w:lsdException w:name="Table Classic 3" w:semiHidden="1" w:unhideWhenUsed="1"/>
+    <w:lsdException w:name="Table Classic 4" w:semiHidden="1" w:unhideWhenUsed="1"/>
+    <w:lsdException w:name="Table Colorful 1" w:semiHidden="1" w:unhideWhenUsed="1"/>
+    <w:lsdException w:name="Table Colorful 2" w:semiHidden="1" w:unhideWhenUsed="1"/>
+    <w:lsdException w:name="Table Colorful 3" w:semiHidden="1" w:unhideWhenUsed="1"/>
+    <w:lsdException w:name="Table Columns 1" w:semiHidden="1" w:unhideWhenUsed="1"/>
+    <w:lsdException w:name="Table Columns 2" w:semiHidden="1" w:unhideWhenUsed="1"/>
+    <w:lsdException w:name="Table Columns 3" w:semiHidden="1" w:unhideWhenUsed="1"/>
+    <w:lsdException w:name="Table Columns 4" w:semiHidden="1" w:unhideWhenUsed="1"/>
+    <w:lsdException w:name="Table Columns 5" w:semiHidden="1" w:unhideWhenUsed="1"/>
+    <w:lsdException w:name="Table Grid 1" w:semiHidden="1" w:unhideWhenUsed="1"/>
+    <w:lsdException w:name="Table Grid 2" w:semiHidden="1" w:unhideWhenUsed="1"/>
+    <w:lsdException w:name="Table Grid 3" w:semiHidden="1" w:unhideWhenUsed="1"/>
+    <w:lsdException w:name="Table Grid 4" w:semiHidden="1" w:unhideWhenUsed="1"/>
+    <w:lsdException w:name="Table Grid 5" w:semiHidden="1" w:unhideWhenUsed="1"/>
+    <w:lsdException w:name="Table Grid 6" w:semiHidden="1" w:unhideWhenUsed="1"/>
+    <w:lsdException w:name="Table Grid 7" w:semiHidden="1" w:unhideWhenUsed="1"/>
+    <w:lsdException w:name="Table Grid 8" w:semiHidden="1" w:unhideWhenUsed="1"/>
+    <w:lsdException w:name="Table List 1" w:semiHidden="1" w:unhideWhenUsed="1"/>
+    <w:lsdException w:name="Table List 2" w:semiHidden="1" w:unhideWhenUsed="1"/>
+    <w:lsdException w:name="Table List 3" w:semiHidden="1" w:unhideWhenUsed="1"/>
+    <w:lsdException w:name="Table List 4" w:semiHidden="1" w:unhideWhenUsed="1"/>
+    <w:lsdException w:name="Table List 5" w:semiHidden="1" w:unhideWhenUsed="1"/>
+    <w:lsdException w:name="Table List 6" w:semiHidden="1" w:unhideWhenUsed="1"/>
+    <w:lsdException w:name="Table List 7" w:semiHidden="1" w:unhideWhenUsed="1"/>
+    <w:lsdException w:name="Table List 8" w:semiHidden="1" w:unhideWhenUsed="1"/>
+    <w:lsdException w:name="Table 3D effects 1" w:semiHidden="1" w:unhideWhenUsed="1"/>
+    <w:lsdException w:name="Table 3D effects 2" w:semiHidden="1" w:unhideWhenUsed="1"/>
+    <w:lsdException w:name="Table 3D effects 3" w:semiHidden="1" w:unhideWhenUsed="1"/>
+    <w:lsdException w:name="Table Contemporary" w:semiHidden="1" w:unhideWhenUsed="1"/>
+    <w:lsdException w:name="Table Elegant" w:semiHidden="1" w:unhideWhenUsed="1"/>
+    <w:lsdException w:name="Table Professional" w:semiHidden="1" w:unhideWhenUsed="1"/>
+    <w:lsdException w:name="Table Subtle 1" w:semiHidden="1" w:unhideWhenUsed="1"/>
+    <w:lsdException w:name="Table Subtle 2" w:semiHidden="1" w:unhideWhenUsed="1"/>
+    <w:lsdException w:name="Table Web 1" w:semiHidden="1" w:unhideWhenUsed="1"/>
+    <w:lsdException w:name="Table Web 2" w:semiHidden="1" w:unhideWhenUsed="1"/>
+    <w:lsdException w:name="Table Web 3" w:semiHidden="1" w:unhideWhenUsed="1"/>
+    <w:lsdException w:name="Balloon Text" w:semiHidden="1" w:unhideWhenUsed="1"/>
+    <w:lsdException w:name="Table Grid" w:semiHidden="1" w:uiPriority="39" w:unhideWhenUsed="1"/>
+    <w:lsdException w:name="Table Theme" w:semiHidden="1" w:unhideWhenUsed="1"/>
+    <w:lsdException w:name="Placeholder Text" w:semiHidden="1"/>
+    <w:lsdException w:name="No Spacing" w:uiPriority="1" w:qFormat="1"/>
+    <w:lsdException w:name="Light Shading" w:uiPriority="60"/>
+    <w:lsdException w:name="Light List" w:uiPriority="61"/>
+    <w:lsdException w:name="Light Grid" w:uiPriority="62"/>
+    <w:lsdException w:name="Medium Shading 1" w:uiPriority="63"/>
+    <w:lsdException w:name="Medium Shading 2" w:uiPriority="64"/>
+    <w:lsdException w:name="Medium List 1" w:uiPriority="65"/>
+    <w:lsdException w:name="Medium List 2" w:uiPriority="66"/>
+    <w:lsdException w:name="Medium Grid 1" w:uiPriority="67"/>
+    <w:lsdException w:name="Medium Grid 2" w:uiPriority="68"/>
+    <w:lsdException w:name="Medium Grid 3" w:uiPriority="69"/>
+    <w:lsdException w:name="Dark List" w:uiPriority="70"/>
+    <w:lsdException w:name="Colorful Shading" w:uiPriority="71"/>
+    <w:lsdException w:name="Colorful List" w:uiPriority="72"/>
+    <w:lsdException w:name="Colorful Grid" w:uiPriority="73"/>
+    <w:lsdException w:name="Light Shading Accent 1" w:uiPriority="60"/>
+    <w:lsdException w:name="Light List Accent 1" w:uiPriority="61"/>
+    <w:lsdException w:name="Light Grid Accent 1" w:uiPriority="62"/>
+    <w:lsdException w:name="Medium Shading 1 Accent 1" w:uiPriority="63"/>
+    <w:lsdException w:name="Medium Shading 2 Accent 1" w:uiPriority="64"/>
+    <w:lsdException w:name="Medium List 1 Accent 1" w:uiPriority="65"/>
+    <w:lsdException w:name="Revision" w:semiHidden="1"/>
+    <w:lsdException w:name="List Paragraph" w:uiPriority="34" w:qFormat="1"/>
+    <w:lsdException w:name="Quote" w:uiPriority="29" w:qFormat="1"/>
+    <w:lsdException w:name="Intense Quote" w:uiPriority="30" w:qFormat="1"/>
+    <w:lsdException w:name="Medium List 2 Accent 1" w:uiPriority="66"/>
+    <w:lsdException w:name="Medium Grid 1 Accent 1" w:uiPriority="67"/>
+    <w:lsdException w:name="Medium Grid 2 Accent 1" w:uiPriority="68"/>
+    <w:lsdException w:name="Medium Grid 3 Accent 1" w:uiPriority="69"/>
+    <w:lsdException w:name="Dark List Accent 1" w:uiPriority="70"/>
+    <w:lsdException w:name="Colorful Shading Accent 1" w:uiPriority="71"/>
+    <w:lsdException w:name="Colorful List Accent 1" w:uiPriority="72"/>
+    <w:lsdException w:name="Colorful Grid Accent 1" w:uiPriority="73"/>
+    <w:lsdException w:name="Light Shading Accent 2" w:uiPriority="60"/>
+    <w:lsdException w:name="Light List Accent 2" w:uiPriority="61"/>
+    <w:lsdException w:name="Light Grid Accent 2" w:uiPriority="62"/>
+    <w:lsdException w:name="Medium Shading 1 Accent 2" w:uiPriority="63"/>
+    <w:lsdException w:name="Medium Shading 2 Accent 2" w:uiPriority="64"/>
+    <w:lsdException w:name="Medium List 1 Accent 2" w:uiPriority="65"/>
+    <w:lsdException w:name="Medium List 2 Accent 2" w:uiPriority="66"/>
+    <w:lsdException w:name="Medium Grid 1 Accent 2" w:uiPriority="67"/>
+    <w:lsdException w:name="Medium Grid 2 Accent 2" w:uiPriority="68"/>
+    <w:lsdException w:name="Medium Grid 3 Accent 2" w:uiPriority="69"/>
+    <w:lsdException w:name="Dark List Accent 2" w:uiPriority="70"/>
+    <w:lsdException w:name="Colorful Shading Accent 2" w:uiPriority="71"/>
+    <w:lsdException w:name="Colorful List Accent 2" w:uiPriority="72"/>
+    <w:lsdException w:name="Colorful Grid Accent 2" w:uiPriority="73"/>
+    <w:lsdException w:name="Light Shading Accent 3" w:uiPriority="60"/>
+    <w:lsdException w:name="Light List Accent 3" w:uiPriority="61"/>
+    <w:lsdException w:name="Light Grid Accent 3" w:uiPriority="62"/>
+    <w:lsdException w:name="Medium Shading 1 Accent 3" w:uiPriority="63"/>
+    <w:lsdException w:name="Medium Shading 2 Accent 3" w:uiPriority="64"/>
+    <w:lsdException w:name="Medium List 1 Accent 3" w:uiPriority="65"/>
+    <w:lsdException w:name="Medium List 2 Accent 3" w:uiPriority="66"/>
+    <w:lsdException w:name="Medium Grid 1 Accent 3" w:uiPriority="67"/>
+    <w:lsdException w:name="Medium Grid 2 Accent 3" w:uiPriority="68"/>
+    <w:lsdException w:name="Medium Grid 3 Accent 3" w:uiPriority="69"/>
+    <w:lsdException w:name="Dark List Accent 3" w:uiPriority="70"/>
+    <w:lsdException w:name="Colorful Shading Accent 3" w:uiPriority="71"/>
+    <w:lsdException w:name="Colorful List Accent 3" w:uiPriority="72"/>
+    <w:lsdException w:name="Colorful Grid Accent 3" w:uiPriority="73"/>
+    <w:lsdException w:name="Light Shading Accent 4" w:uiPriority="60"/>
+    <w:lsdException w:name="Light List Accent 4" w:uiPriority="61"/>
+    <w:lsdException w:name="Light Grid Accent 4" w:uiPriority="62"/>
+    <w:lsdException w:name="Medium Shading 1 Accent 4" w:uiPriority="63"/>
+    <w:lsdException w:name="Medium Shading 2 Accent 4" w:uiPriority="64"/>
+    <w:lsdException w:name="Medium List 1 Accent 4" w:uiPriority="65"/>
+    <w:lsdException w:name="Medium List 2 Accent 4" w:uiPriority="66"/>
+    <w:lsdException w:name="Medium Grid 1 Accent 4" w:uiPriority="67"/>
+    <w:lsdException w:name="Medium Grid 2 Accent 4" w:uiPriority="68"/>
+    <w:lsdException w:name="Medium Grid 3 Accent 4" w:uiPriority="69"/>
+    <w:lsdException w:name="Dark List Accent 4" w:uiPriority="70"/>
+    <w:lsdException w:name="Colorful Shading Accent 4" w:uiPriority="71"/>
+    <w:lsdException w:name="Colorful List Accent 4" w:uiPriority="72"/>
+    <w:lsdException w:name="Colorful Grid Accent 4" w:uiPriority="73"/>
+    <w:lsdException w:name="Light Shading Accent 5" w:uiPriority="60"/>
+    <w:lsdException w:name="Light List Accent 5" w:uiPriority="61"/>
+    <w:lsdException w:name="Light Grid Accent 5" w:uiPriority="62"/>
+    <w:lsdException w:name="Medium Shading 1 Accent 5" w:uiPriority="63"/>
+    <w:lsdException w:name="Medium Shading 2 Accent 5" w:uiPriority="64"/>
+    <w:lsdException w:name="Medium List 1 Accent 5" w:uiPriority="65"/>
+    <w:lsdException w:name="Medium List 2 Accent 5" w:uiPriority="66"/>
+    <w:lsdException w:name="Medium Grid 1 Accent 5" w:uiPriority="67"/>
+    <w:lsdException w:name="Medium Grid 2 Accent 5" w:uiPriority="68"/>
+    <w:lsdException w:name="Medium Grid 3 Accent 5" w:uiPriority="69"/>
+    <w:lsdException w:name="Dark List Accent 5" w:uiPriority="70"/>
+    <w:lsdException w:name="Colorful Shading Accent 5" w:uiPriority="71"/>
+    <w:lsdException w:name="Colorful List Accent 5" w:uiPriority="72"/>
+    <w:lsdException w:name="Colorful Grid Accent 5" w:uiPriority="73"/>
+    <w:lsdException w:name="Light Shading Accent 6" w:uiPriority="60"/>
+    <w:lsdException w:name="Light List Accent 6" w:uiPriority="61"/>
+    <w:lsdException w:name="Light Grid Accent 6" w:uiPriority="62"/>
+    <w:lsdException w:name="Medium Shading 1 Accent 6" w:uiPriority="63"/>
+    <w:lsdException w:name="Medium Shading 2 Accent 6" w:uiPriority="64"/>
+    <w:lsdException w:name="Medium List 1 Accent 6" w:uiPriority="65"/>
+    <w:lsdException w:name="Medium List 2 Accent 6" w:uiPriority="66"/>
+    <w:lsdException w:name="Medium Grid 1 Accent 6" w:uiPriority="67"/>
+    <w:lsdException w:name="Medium Grid 2 Accent 6" w:uiPriority="68"/>
+    <w:lsdException w:name="Medium Grid 3 Accent 6" w:uiPriority="69"/>
+    <w:lsdException w:name="Dark List Accent 6" w:uiPriority="70"/>
+    <w:lsdException w:name="Colorful Shading Accent 6" w:uiPriority="71"/>
+    <w:lsdException w:name="Colorful List Accent 6" w:uiPriority="72"/>
+    <w:lsdException w:name="Colorful Grid Accent 6" w:uiPriority="73"/>
+    <w:lsdException w:name="Subtle Emphasis" w:uiPriority="19" w:qFormat="1"/>
+    <w:lsdException w:name="Intense Emphasis" w:uiPriority="21" w:qFormat="1"/>
+    <w:lsdException w:name="Subtle Reference" w:uiPriority="31" w:qFormat="1"/>
+    <w:lsdException w:name="Intense Reference" w:uiPriority="32" w:qFormat="1"/>
+    <w:lsdException w:name="Book Title" w:uiPriority="33" w:qFormat="1"/>
+    <w:lsdException w:name="Bibliography" w:semiHidden="1" w:uiPriority="37" w:unhideWhenUsed="1"/>
+    <w:lsdException w:name="TOC Heading" w:semiHidden="1" w:uiPriority="39" w:unhideWhenUsed="1" w:qFormat="1"/>
+    <w:lsdException w:name="Plain Table 1" w:uiPriority="41"/>
+    <w:lsdException w:name="Plain Table 2" w:uiPriority="42"/>
+    <w:lsdException w:name="Plain Table 3" w:uiPriority="43"/>
+    <w:lsdException w:name="Plain Table 4" w:uiPriority="44"/>
+    <w:lsdException w:name="Plain Table 5" w:uiPriority="45"/>
+    <w:lsdException w:name="Grid Table Light" w:uiPriority="40"/>
+    <w:lsdException w:name="Grid Table 1 Light" w:uiPriority="46"/>
+    <w:lsdException w:name="Grid Table 2" w:uiPriority="47"/>
+    <w:lsdException w:name="Grid Table 3" w:uiPriority="48"/>
+    <w:lsdException w:name="Grid Table 4" w:uiPriority="49"/>
+    <w:lsdException w:name="Grid Table 5 Dark" w:uiPriority="50"/>
+    <w:lsdException w:name="Grid Table 6 Colorful" w:uiPriority="51"/>
+    <w:lsdException w:name="Grid Table 7 Colorful" w:uiPriority="52"/>
+    <w:lsdException w:name="Grid Table 1 Light Accent 1" w:uiPriority="46"/>
+    <w:lsdException w:name="Grid Table 2 Accent 1" w:uiPriority="47"/>
+    <w:lsdException w:name="Grid Table 3 Accent 1" w:uiPriority="48"/>
+    <w:lsdException w:name="Grid Table 4 Accent 1" w:uiPriority="49"/>
+    <w:lsdException w:name="Grid Table 5 Dark Accent 1" w:uiPriority="50"/>
+    <w:lsdException w:name="Grid Table 6 Colorful Accent 1" w:uiPriority="51"/>
+    <w:lsdException w:name="Grid Table 7 Colorful Accent 1" w:uiPriority="52"/>
+    <w:lsdException w:name="Grid Table 1 Light Accent 2" w:uiPriority="46"/>
+    <w:lsdException w:name="Grid Table 2 Accent 2" w:uiPriority="47"/>
+    <w:lsdException w:name="Grid Table 3 Accent 2" w:uiPriority="48"/>
+    <w:lsdException w:name="Grid Table 4 Accent 2" w:uiPriority="49"/>
+    <w:lsdException w:name="Grid Table 5 Dark Accent 2" w:uiPriority="50"/>
+    <w:lsdException w:name="Grid Table 6 Colorful Accent 2" w:uiPriority="51"/>
+    <w:lsdException w:name="Grid Table 7 Colorful Accent 2" w:uiPriority="52"/>
+    <w:lsdException w:name="Grid Table 1 Light Accent 3" w:uiPriority="46"/>
+    <w:lsdException w:name="Grid Table 2 Accent 3" w:uiPriority="47"/>
+    <w:lsdException w:name="Grid Table 3 Accent 3" w:uiPriority="48"/>
+    <w:lsdException w:name="Grid Table 4 Accent 3" w:uiPriority="49"/>
+    <w:lsdException w:name="Grid Table 5 Dark Accent 3" w:uiPriority="50"/>
+    <w:lsdException w:name="Grid Table 6 Colorful Accent 3" w:uiPriority="51"/>
+    <w:lsdException w:name="Grid Table 7 Colorful Accent 3" w:uiPriority="52"/>
+    <w:lsdException w:name="Grid Table 1 Light Accent 4" w:uiPriority="46"/>
+    <w:lsdException w:name="Grid Table 2 Accent 4" w:uiPriority="47"/>
+    <w:lsdException w:name="Grid Table 3 Accent 4" w:uiPriority="48"/>
+    <w:lsdException w:name="Grid Table 4 Accent 4" w:uiPriority="49"/>
+    <w:lsdException w:name="Grid Table 5 Dark Accent 4" w:uiPriority="50"/>
+    <w:lsdException w:name="Grid Table 6 Colorful Accent 4" w:uiPriority="51"/>
+    <w:lsdException w:name="Grid Table 7 Colorful Accent 4" w:uiPriority="52"/>
+    <w:lsdException w:name="Grid Table 1 Light Accent 5" w:uiPriority="46"/>
+    <w:lsdException w:name="Grid Table 2 Accent 5" w:uiPriority="47"/>
+    <w:lsdException w:name="Grid Table 3 Accent 5" w:uiPriority="48"/>
+    <w:lsdException w:name="Grid Table 4 Accent 5" w:uiPriority="49"/>
+    <w:lsdException w:name="Grid Table 5 Dark Accent 5" w:uiPriority="50"/>
+    <w:lsdException w:name="Grid Table 6 Colorful Accent 5" w:uiPriority="51"/>
+    <w:lsdException w:name="Grid Table 7 Colorful Accent 5" w:uiPriority="52"/>
+    <w:lsdException w:name="Grid Table 1 Light Accent 6" w:uiPriority="46"/>
+    <w:lsdException w:name="Grid Table 2 Accent 6" w:uiPriority="47"/>
+    <w:lsdException w:name="Grid Table 3 Accent 6" w:uiPriority="48"/>
+    <w:lsdException w:name="Grid Table 4 Accent 6" w:uiPriority="49"/>
+    <w:lsdException w:name="Grid Table 5 Dark Accent 6" w:uiPriority="50"/>
+    <w:lsdException w:name="Grid Table 6 Colorful Accent 6" w:uiPriority="51"/>
+    <w:lsdException w:name="Grid Table 7 Colorful Accent 6" w:uiPriority="52"/>
+    <w:lsdException w:name="List Table 1 Light" w:uiPriority="46"/>
+    <w:lsdException w:name="List Table 2" w:uiPriority="47"/>
+    <w:lsdException w:name="List Table 3" w:uiPriority="48"/>
+    <w:lsdException w:name="List Table 4" w:uiPriority="49"/>
+    <w:lsdException w:name="List Table 5 Dark" w:uiPriority="50"/>
+    <w:lsdException w:name="List Table 6 Colorful" w:uiPriority="51"/>
+    <w:lsdException w:name="List Table 7 Colorful" w:uiPriority="52"/>
+    <w:lsdException w:name="List Table 1 Light Accent 1" w:uiPriority="46"/>
+    <w:lsdException w:name="List Table 2 Accent 1" w:uiPriority="47"/>
+    <w:lsdException w:name="List Table 3 Accent 1" w:uiPriority="48"/>
+    <w:lsdException w:name="List Table 4 Accent 1" w:uiPriority="49"/>
+    <w:lsdException w:name="List Table 5 Dark Accent 1" w:uiPriority="50"/>
+    <w:lsdException w:name="List Table 6 Colorful Accent 1" w:uiPriority="51"/>
+    <w:lsdException w:name="List Table 7 Colorful Accent 1" w:uiPriority="52"/>
+    <w:lsdException w:name="List Table 1 Light Accent 2" w:uiPriority="46"/>
+    <w:lsdException w:name="List Table 2 Accent 2" w:uiPriority="47"/>
+    <w:lsdException w:name="List Table 3 Accent 2" w:uiPriority="48"/>
+    <w:lsdException w:name="List Table 4 Accent 2" w:uiPriority="49"/>
+    <w:lsdException w:name="List Table 5 Dark Accent 2" w:uiPriority="50"/>
+    <w:lsdException w:name="List Table 6 Colorful Accent 2" w:uiPriority="51"/>
+    <w:lsdException w:name="List Table 7 Colorful Accent 2" w:uiPriority="52"/>
+    <w:lsdException w:name="List Table 1 Light Accent 3" w:uiPriority="46"/>
+    <w:lsdException w:name="List Table 2 Accent 3" w:uiPriority="47"/>
+    <w:lsdException w:name="List Table 3 Accent 3" w:uiPriority="48"/>
+    <w:lsdException w:name="List Table 4 Accent 3" w:uiPriority="49"/>
+    <w:lsdException w:name="List Table 5 Dark Accent 3" w:uiPriority="50"/>
+    <w:lsdException w:name="List Table 6 Colorful Accent 3" w:uiPriority="51"/>
+    <w:lsdException w:name="List Table 7 Colorful Accent 3" w:uiPriority="52"/>
+    <w:lsdException w:name="List Table 1 Light Accent 4" w:uiPriority="46"/>
+    <w:lsdException w:name="List Table 2 Accent 4" w:uiPriority="47"/>
+    <w:lsdException w:name="List Table 3 Accent 4" w:uiPriority="48"/>
+    <w:lsdException w:name="List Table 4 Accent 4" w:uiPriority="49"/>
+    <w:lsdException w:name="List Table 5 Dark Accent 4" w:uiPriority="50"/>
+    <w:lsdException w:name="List Table 6 Colorful Accent 4" w:uiPriority="51"/>
+    <w:lsdException w:name="List Table 7 Colorful Accent 4" w:uiPriority="52"/>
+    <w:lsdException w:name="List Table 1 Light Accent 5" w:uiPriority="46"/>
+    <w:lsdException w:name="List Table 2 Accent 5" w:uiPriority="47"/>
+    <w:lsdException w:name="List Table 3 Accent 5" w:uiPriority="48"/>
+    <w:lsdException w:name="List Table 4 Accent 5" w:uiPriority="49"/>
+    <w:lsdException w:name="List Table 5 Dark Accent 5" w:uiPriority="50"/>
+    <w:lsdException w:name="List Table 6 Colorful Accent 5" w:uiPriority="51"/>
+    <w:lsdException w:name="List Table 7 Colorful Accent 5" w:uiPriority="52"/>
+    <w:lsdException w:name="List Table 1 Light Accent 6" w:uiPriority="46"/>
+    <w:lsdException w:name="List Table 2 Accent 6" w:uiPriority="47"/>
+    <w:lsdException w:name="List Table 3 Accent 6" w:uiPriority="48"/>
+    <w:lsdException w:name="List Table 4 Accent 6" w:uiPriority="49"/>
+    <w:lsdException w:name="List Table 5 Dark Accent 6" w:uiPriority="50"/>
+    <w:lsdException w:name="List Table 6 Colorful Accent 6" w:uiPriority="51"/>
+    <w:lsdException w:name="List Table 7 Colorful Accent 6" w:uiPriority="52"/>
+    <w:lsdException w:name="Mention" w:semiHidden="1" w:unhideWhenUsed="1"/>
+    <w:lsdException w:name="Smart Hyperlink" w:semiHidden="1" w:unhideWhenUsed="1"/>
+    <w:lsdException w:name="Hashtag" w:semiHidden="1" w:unhideWhenUsed="1"/>
+    <w:lsdException w:name="Unresolved Mention" w:semiHidden="1" w:unhideWhenUsed="1"/>
   </w:latentStyles>
   <w:style w:type="paragraph" w:default="1" w:styleId="Normal">
     <w:name w:val="Normal"/>
@@ -2395,7 +2553,6 @@
     <w:uiPriority w:val="99"/>
     <w:semiHidden/>
     <w:unhideWhenUsed/>
-    <w:qFormat/>
     <w:tblPr>
       <w:tblInd w:w="0" w:type="dxa"/>
       <w:tblCellMar>

</xml_diff>